<commit_message>
Naming, qualified names, ignore list items
Profile clauses do not have name of Profile
8.2.    Reference Model Profile [Profile]
Name of Profile is ReferenceModelProfile
==> Change name of these clauses

The Classifier clause headings do not need profile name, which should
be the name of the containing clause
8.2.3.1.    ReferenceModelProfile::DV_Date [Class]
==>Remove "ReferenceModelProfile::"

Diagrams referenced are not normative:
Diagrams
AML Data Types,
Sample Data Binding
==>Remove Sample Data Binding

Direct Subclasses reference non=normative classes:
Direct Subclasses (Specialization)
MappedDate [also MappedTime]
==>MappedDate reference should be removed
==>Additionally, hyperlink is incorrect anyway

Direct Subclasses (as well as superclasses) should use fully qualified
names:
Direct Subclasses (Specialization)
AssumedValue,
PossibleValue
==> make names fully qualified
</commit_message>
<xml_diff>
--- a/report/OMG-AML-Submission.docx
+++ b/report/OMG-AML-Submission.docx
@@ -625,39 +625,25 @@
           <w:color w:val="000000"/>
           <w:sz w:val="22"/>
         </w:rPr>
-        <w:t xml:space="preserve">Copyright © 2014, </w:t>
-      </w:r>
-      <w:r>
+        <w:t xml:space="preserve">Copyright © 2014, Visumpoint, LLC</w:t>
+      </w:r>
+    </w:p>
+    <w:p>
+      <w:pPr>
+        <w:pStyle w:val="BodyText"/>
         <w:rPr>
           <w:color w:val="000000"/>
           <w:sz w:val="22"/>
         </w:rPr>
-        <w:t xml:space="preserve">Visumpoint</w:t>
-      </w:r>
-      <w:r>
+      </w:pPr>
+    </w:p>
+    <w:p>
+      <w:pPr>
+        <w:pStyle w:val="BodyText"/>
         <w:rPr>
           <w:color w:val="000000"/>
           <w:sz w:val="22"/>
         </w:rPr>
-        <w:t xml:space="preserve">, LLC</w:t>
-      </w:r>
-    </w:p>
-    <w:p>
-      <w:pPr>
-        <w:pStyle w:val="BodyText"/>
-        <w:rPr>
-          <w:color w:val="000000"/>
-          <w:sz w:val="22"/>
-        </w:rPr>
-      </w:pPr>
-    </w:p>
-    <w:p>
-      <w:pPr>
-        <w:pStyle w:val="BodyText"/>
-        <w:rPr>
-          <w:color w:val="000000"/>
-          <w:sz w:val="22"/>
-        </w:rPr>
       </w:pPr>
     </w:p>
     <w:p>
@@ -771,13 +757,7 @@
         <w:pStyle w:val="BodyText"/>
       </w:pPr>
       <w:r>
-        <w:t xml:space="preserve">Any unauthorized use of this specification may violate copyright laws, trademark laws, and communications regulations and statutes. This document contains </w:t>
-      </w:r>
-      <w:r>
-        <w:t xml:space="preserve">information which</w:t>
-      </w:r>
-      <w:r>
-        <w:t xml:space="preserve"> is protected by copyright. All Rights Reserved. No part of this work covered by copyright herein may be reproduced or used in any form or by any means--graphic, electronic, or mechanical, including photocopying, recording, taping, or information storage and retrieval systems--without permission of the copyright owner.</w:t>
+        <w:t xml:space="preserve">Any unauthorized use of this specification may violate copyright laws, trademark laws, and communications regulations and statutes. This document contains information which is protected by copyright. All Rights Reserved. No part of this work covered by copyright herein may be reproduced or used in any form or by any means--graphic, electronic, or mechanical, including photocopying, recording, taping, or information storage and retrieval systems--without permission of the copyright owner.</w:t>
       </w:r>
     </w:p>
     <w:p>
@@ -865,19 +845,7 @@
         <w:pStyle w:val="BodyText"/>
       </w:pPr>
       <w:r>
-        <w:t xml:space="preserve">Use, duplication or disclosure by the U.S. </w:t>
-      </w:r>
-      <w:r>
-        <w:t xml:space="preserve">Government  is</w:t>
-      </w:r>
-      <w:r>
-        <w:t xml:space="preserve"> subject to the restrictions set forth in subparagraph (c) (1) (ii) of The Rights in Technical Data and Computer Software Clause at DFARS 252.227-7013 or in subparagraph (c)(1) and (2) of the Commercial Computer Software - Restricted Rights clauses at 48 C.F.R. 52.227-19 or as specified in 48 C.F.R. 227-7202-2 of the </w:t>
-      </w:r>
-      <w:r>
-        <w:t xml:space="preserve">DoD</w:t>
-      </w:r>
-      <w:r>
-        <w:t xml:space="preserve"> F.A.R. Supplement and its successors, or as specified in 48 C.F.R. 12.212 of the Federal Acquisition Regulations and its successors, as applicable. The specification copyright owners are as indicated above and may be contacted through the Object Management Group, 140 Kendrick Street, Needham, MA 02494, U.S.A.</w:t>
+        <w:t xml:space="preserve">Use, duplication or disclosure by the U.S. Government  is subject to the restrictions set forth in subparagraph (c) (1) (ii) of The Rights in Technical Data and Computer Software Clause at DFARS 252.227-7013 or in subparagraph (c)(1) and (2) of the Commercial Computer Software - Restricted Rights clauses at 48 C.F.R. 52.227-19 or as specified in 48 C.F.R. 227-7202-2 of the DoD F.A.R. Supplement and its successors, or as specified in 48 C.F.R. 12.212 of the Federal Acquisition Regulations and its successors, as applicable. The specification copyright owners are as indicated above and may be contacted through the Object Management Group, 140 Kendrick Street, Needham, MA 02494, U.S.A.</w:t>
       </w:r>
     </w:p>
     <w:p>
@@ -902,19 +870,7 @@
         <w:pStyle w:val="BodyText"/>
       </w:pPr>
       <w:r>
-        <w:t xml:space="preserve">MDA®, Model Driven Architecture®, UML®, UML Cube logo®, OMG Logo®, CORBA® and XMI® are registered trademarks of the Object Management Group, Inc., and Object Management Group™, </w:t>
-      </w:r>
-      <w:r>
-        <w:t xml:space="preserve">OMG™ ,</w:t>
-      </w:r>
-      <w:r>
-        <w:t xml:space="preserve"> Unified Modeling Language™, Model Driven Architecture Logo™, Model Driven Architecture Diagram™, CORBA logos™, XMI Logo™, CWM™, CWM Logo™, IIOP™ , IMM™ , MOF™ , OMG Interface Definition Language (IDL)™ , and OMG </w:t>
-      </w:r>
-      <w:r>
-        <w:t xml:space="preserve">SysML</w:t>
-      </w:r>
-      <w:r>
-        <w:t xml:space="preserve">™ are trademarks of the Object Management Group. All other products or company names mentioned are used for identification purposes only, and may be trademarks of their respective owners.</w:t>
+        <w:t xml:space="preserve">MDA®, Model Driven Architecture®, UML®, UML Cube logo®, OMG Logo®, CORBA® and XMI® are registered trademarks of the Object Management Group, Inc., and Object Management Group™, OMG™ , Unified Modeling Language™, Model Driven Architecture Logo™, Model Driven Architecture Diagram™, CORBA logos™, XMI Logo™, CWM™, CWM Logo™, IIOP™ , IMM™ , MOF™ , OMG Interface Definition Language (IDL)™ , and OMG SysML™ are trademarks of the Object Management Group. All other products or company names mentioned are used for identification purposes only, and may be trademarks of their respective owners.</w:t>
       </w:r>
     </w:p>
     <w:p>
@@ -1627,25 +1583,7 @@
           <w:szCs w:val="24"/>
         </w:rPr>
         <w:br/>
-        <w:t xml:space="preserve">OMG member companies write, adopt, and maintain its specifications following a mature, open process. OMG™s specifications implement the Model Driven Architecture (MDA®), maximizing ROI through a full-lifecycle approach to enterprise integration that covers multiple operating systems, programming languages, middleware and networking infrastructures, and software development environments. OMG™s specifications include: UML® (Unified Modeling Language); CORBA® (Common Object Request Broker Architecture); CWM (Common Warehouse </w:t>
-      </w:r>
-      <w:r>
-        <w:rPr>
-          <w:rFonts w:ascii="Arial" w:cs="Arial" w:hAnsi="Arial"/>
-          <w:color w:val="000000"/>
-          <w:sz w:val="24"/>
-          <w:szCs w:val="24"/>
-        </w:rPr>
-        <w:t xml:space="preserve">Metamodel</w:t>
-      </w:r>
-      <w:r>
-        <w:rPr>
-          <w:rFonts w:ascii="Arial" w:cs="Arial" w:hAnsi="Arial"/>
-          <w:color w:val="000000"/>
-          <w:sz w:val="24"/>
-          <w:szCs w:val="24"/>
-        </w:rPr>
-        <w:t xml:space="preserve">); and industry-specific standards for dozens of vertical markets.</w:t>
+        <w:t xml:space="preserve">OMG member companies write, adopt, and maintain its specifications following a mature, open process. OMG™s specifications implement the Model Driven Architecture (MDA®), maximizing ROI through a full-lifecycle approach to enterprise integration that covers multiple operating systems, programming languages, middleware and networking infrastructures, and software development environments. OMG™s specifications include: UML® (Unified Modeling Language); CORBA® (Common Object Request Broker Architecture); CWM (Common Warehouse Metamodel); and industry-specific standards for dozens of vertical markets.</w:t>
       </w:r>
       <w:r>
         <w:rPr>
@@ -1721,25 +1659,7 @@
           <w:sz w:val="24"/>
           <w:szCs w:val="24"/>
         </w:rPr>
-        <w:t xml:space="preserve">As noted</w:t>
-      </w:r>
-      <w:r>
-        <w:rPr>
-          <w:rFonts w:ascii="Arial" w:cs="Arial" w:hAnsi="Arial"/>
-          <w:color w:val="000000"/>
-          <w:sz w:val="24"/>
-          <w:szCs w:val="24"/>
-        </w:rPr>
-        <w:t xml:space="preserve">,  OMG</w:t>
-      </w:r>
-      <w:r>
-        <w:rPr>
-          <w:rFonts w:ascii="Arial" w:cs="Arial" w:hAnsi="Arial"/>
-          <w:color w:val="000000"/>
-          <w:sz w:val="24"/>
-          <w:szCs w:val="24"/>
-        </w:rPr>
-        <w:t xml:space="preserve"> specifications address middleware, modeling and vertical domain frameworks. A Specifications Catalog is available from the OMG website at:</w:t>
+        <w:t xml:space="preserve">As noted,  OMG specifications address middleware, modeling and vertical domain frameworks. A Specifications Catalog is available from the OMG website at:</w:t>
       </w:r>
     </w:p>
     <w:p>
@@ -2163,13 +2083,16 @@
         <w:t xml:space="preserve">•</w:t>
       </w:r>
       <w:r>
+        <w:tab/>
+      </w:r>
+      <w:r>
         <w:rPr>
           <w:rFonts w:ascii="Arial" w:cs="Arial" w:hAnsi="Arial"/>
           <w:color w:val="000000"/>
           <w:sz w:val="24"/>
           <w:szCs w:val="24"/>
         </w:rPr>
-        <w:tab/>
+        <w:t xml:space="preserve">CORBAservices</w:t>
       </w:r>
       <w:r>
         <w:rPr>
@@ -2178,25 +2101,10 @@
           <w:sz w:val="24"/>
           <w:szCs w:val="24"/>
         </w:rPr>
-        <w:t xml:space="preserve">CORBAservices</w:t>
-      </w:r>
-      <w:r>
-        <w:rPr>
-          <w:rFonts w:ascii="Arial" w:cs="Arial" w:hAnsi="Arial"/>
-          <w:color w:val="000000"/>
-          <w:sz w:val="24"/>
-          <w:szCs w:val="24"/>
-        </w:rPr>
         <w:br/>
         <w:t xml:space="preserve">•</w:t>
       </w:r>
       <w:r>
-        <w:rPr>
-          <w:rFonts w:ascii="Arial" w:cs="Arial" w:hAnsi="Arial"/>
-          <w:color w:val="000000"/>
-          <w:sz w:val="24"/>
-          <w:szCs w:val="24"/>
-        </w:rPr>
         <w:tab/>
       </w:r>
       <w:r>
@@ -2625,28 +2533,7 @@
           <w:rFonts w:ascii="Arial" w:cs="Arial" w:eastAsia="Arial" w:hAnsi="Arial"/>
           <w:color w:val="000000"/>
         </w:rPr>
-        <w:t xml:space="preserve">/Arial - 10 </w:t>
-      </w:r>
-      <w:r>
-        <w:rPr>
-          <w:rFonts w:ascii="Arial" w:cs="Arial" w:eastAsia="Arial" w:hAnsi="Arial"/>
-          <w:color w:val="000000"/>
-        </w:rPr>
-        <w:t xml:space="preserve">pt</w:t>
-      </w:r>
-      <w:r>
-        <w:rPr>
-          <w:rFonts w:ascii="Arial" w:cs="Arial" w:eastAsia="Arial" w:hAnsi="Arial"/>
-          <w:color w:val="000000"/>
-        </w:rPr>
-        <w:t xml:space="preserve"> :</w:t>
-      </w:r>
-      <w:r>
-        <w:rPr>
-          <w:rFonts w:ascii="Arial" w:cs="Arial" w:eastAsia="Arial" w:hAnsi="Arial"/>
-          <w:color w:val="000000"/>
-        </w:rPr>
-        <w:t xml:space="preserve"> Exceptions</w:t>
+        <w:t xml:space="preserve">/Arial - 10 pt : Exceptions</w:t>
       </w:r>
       <w:r>
         <w:rPr>
@@ -2831,13 +2718,7 @@
         </w:numPr>
       </w:pPr>
       <w:r>
-        <w:t xml:space="preserve">The need for a means to accurately and usefully represent AMs in accordance with the </w:t>
-      </w:r>
-      <w:r>
-        <w:t xml:space="preserve">openEHR</w:t>
-      </w:r>
-      <w:r>
-        <w:t xml:space="preserve"> Foundation’s Archetype Definition Language (ADL) and Archetype Object Model (AOM) version 2.0 specifications;</w:t>
+        <w:t xml:space="preserve">The need for a means to accurately and usefully represent AMs in accordance with the openEHR Foundation’s Archetype Definition Language (ADL) and Archetype Object Model (AOM) version 2.0 specifications;</w:t>
       </w:r>
     </w:p>
     <w:p>
@@ -2890,31 +2771,7 @@
         <w:pStyle w:val="Body"/>
       </w:pPr>
       <w:r>
-        <w:t xml:space="preserve">In the AML RFP, the version of the </w:t>
-      </w:r>
-      <w:r>
-        <w:t xml:space="preserve">openEHR</w:t>
-      </w:r>
-      <w:r>
-        <w:t xml:space="preserve"> Foundation’s ADL and AOM specifications cited for coverage by the OMG AML specification was version 1.5. In the process of producing the AML specification, however, a number of inconsistencies were discovered in the </w:t>
-      </w:r>
-      <w:r>
-        <w:t xml:space="preserve">openEHR</w:t>
-      </w:r>
-      <w:r>
-        <w:t xml:space="preserve"> specifications, as well as opportunities for improvements. These were reported to the </w:t>
-      </w:r>
-      <w:r>
-        <w:t xml:space="preserve">openEHR</w:t>
-      </w:r>
-      <w:r>
-        <w:t xml:space="preserve"> Foundation. In response, the </w:t>
-      </w:r>
-      <w:r>
-        <w:t xml:space="preserve">openEHR</w:t>
-      </w:r>
-      <w:r>
-        <w:t xml:space="preserve"> Foundation revised the specifications. This resulted in a set of changes to the specifications that were not backward compatible with version 1.5. As a consequence, the revised specifications were released as version 2.0, subsuming the requirements found in version 1.5, now made consistent in version 2.0, and forming the updated requirements basis for AML coverage. </w:t>
+        <w:t xml:space="preserve">In the AML RFP, the version of the openEHR Foundation’s ADL and AOM specifications cited for coverage by the OMG AML specification was version 1.5. In the process of producing the AML specification, however, a number of inconsistencies were discovered in the openEHR specifications, as well as opportunities for improvements. These were reported to the openEHR Foundation. In response, the openEHR Foundation revised the specifications. This resulted in a set of changes to the specifications that were not backward compatible with version 1.5. As a consequence, the revised specifications were released as version 2.0, subsuming the requirements found in version 1.5, now made consistent in version 2.0, and forming the updated requirements basis for AML coverage. </w:t>
       </w:r>
     </w:p>
     <w:p>
@@ -2974,19 +2831,7 @@
         <w:t xml:space="preserve">AML Meta Model</w:t>
       </w:r>
       <w:r>
-        <w:t xml:space="preserve">, provides an informational </w:t>
-      </w:r>
-      <w:r>
-        <w:t xml:space="preserve">meta</w:t>
-      </w:r>
-      <w:r>
-        <w:t xml:space="preserve"> model of the </w:t>
-      </w:r>
-      <w:r>
-        <w:t xml:space="preserve">openEHR</w:t>
-      </w:r>
-      <w:r>
-        <w:t xml:space="preserve"> AOM as an aid to bridging between these communities.</w:t>
+        <w:t xml:space="preserve">, provides an informational meta model of the openEHR AOM as an aid to bridging between these communities.</w:t>
       </w:r>
     </w:p>
     <w:p>
@@ -3268,10 +3113,7 @@
         <w:t xml:space="preserve">the </w:t>
       </w:r>
       <w:r>
-        <w:t xml:space="preserve">openEHR</w:t>
-      </w:r>
-      <w:r>
-        <w:t xml:space="preserve"> Foundation’s </w:t>
+        <w:t xml:space="preserve">openEHR Foundation’s </w:t>
       </w:r>
       <w:r>
         <w:t xml:space="preserve">ADL. </w:t>
@@ -3289,10 +3131,7 @@
         <w:t xml:space="preserve"> is a serialization of the </w:t>
       </w:r>
       <w:r>
-        <w:t xml:space="preserve">openEHR</w:t>
-      </w:r>
-      <w:r>
-        <w:t xml:space="preserve"> Foundation’s</w:t>
+        <w:t xml:space="preserve">openEHR Foundation’s</w:t>
       </w:r>
       <w:r>
         <w:t xml:space="preserve"> </w:t>
@@ -3463,10 +3302,7 @@
         <w:tab/>
       </w:r>
       <w:r>
-        <w:t xml:space="preserve">openEHR</w:t>
-      </w:r>
-      <w:r>
-        <w:t xml:space="preserve"> </w:t>
+        <w:t xml:space="preserve">openEHR </w:t>
       </w:r>
       <w:r>
         <w:rPr>
@@ -3510,13 +3346,7 @@
         <w:rPr>
           <w:i/>
         </w:rPr>
-        <w:t xml:space="preserve">openEHR</w:t>
-      </w:r>
-      <w:r>
-        <w:rPr>
-          <w:i/>
-        </w:rPr>
-        <w:t xml:space="preserve"> </w:t>
+        <w:t xml:space="preserve">openEHR </w:t>
       </w:r>
       <w:r>
         <w:rPr>
@@ -3554,34 +3384,16 @@
         <w:rPr>
           <w:i/>
         </w:rPr>
-        <w:t xml:space="preserve"> </w:t>
+        <w:t xml:space="preserve"> openEHR Templates</w:t>
+      </w:r>
+      <w:r>
+        <w:t xml:space="preserve"> (supersedes </w:t>
       </w:r>
       <w:r>
         <w:rPr>
           <w:i/>
         </w:rPr>
-        <w:t xml:space="preserve">openEHR</w:t>
-      </w:r>
-      <w:r>
-        <w:rPr>
-          <w:i/>
-        </w:rPr>
-        <w:t xml:space="preserve"> Templates</w:t>
-      </w:r>
-      <w:r>
-        <w:t xml:space="preserve"> (supersedes </w:t>
-      </w:r>
-      <w:r>
-        <w:rPr>
-          <w:i/>
-        </w:rPr>
-        <w:t xml:space="preserve">openEHR</w:t>
-      </w:r>
-      <w:r>
-        <w:rPr>
-          <w:i/>
-        </w:rPr>
-        <w:t xml:space="preserve"> Archetype</w:t>
+        <w:t xml:space="preserve">openEHR Archetype</w:t>
       </w:r>
       <w:r>
         <w:rPr>
@@ -3622,13 +3434,7 @@
         <w:rPr>
           <w:i/>
         </w:rPr>
-        <w:t xml:space="preserve">openEHR</w:t>
-      </w:r>
-      <w:r>
-        <w:rPr>
-          <w:i/>
-        </w:rPr>
-        <w:t xml:space="preserve"> </w:t>
+        <w:t xml:space="preserve">openEHR </w:t>
       </w:r>
       <w:r>
         <w:rPr>
@@ -3697,27 +3503,14 @@
       <w:r>
         <w:t xml:space="preserve">,     </w:t>
       </w:r>
-      <w:r>
-        <w:fldChar w:fldCharType="begin"/>
-      </w:r>
-      <w:r>
-        <w:instrText xml:space="preserve"> HYPERLINK "http://www.omg.org/spec/CTS2/1.1/" \o "http://www.omg.org/spec/CTS2/1.1/" </w:instrText>
-      </w:r>
-      <w:r>
-        <w:fldChar w:fldCharType="separate"/>
-      </w:r>
-      <w:r>
-        <w:rPr>
-          <w:rStyle w:val="Hyperlink"/>
-        </w:rPr>
-        <w:t xml:space="preserve">http://www.omg.org/spec/CTS2/1.1/</w:t>
-      </w:r>
-      <w:r>
-        <w:rPr>
-          <w:rStyle w:val="Hyperlink"/>
-        </w:rPr>
-        <w:fldChar w:fldCharType="end"/>
-      </w:r>
+      <w:hyperlink r:id="rId18" w:history="1" w:tooltip="http://www.omg.org/spec/CTS2/1.1/">
+        <w:r>
+          <w:rPr>
+            <w:rStyle w:val="Hyperlink"/>
+          </w:rPr>
+          <w:t>http://www.omg.org/spec/CTS2/1.1/</w:t>
+        </w:r>
+      </w:hyperlink>
     </w:p>
     <w:p>
       <w:pPr>
@@ -3739,7 +3532,7 @@
       <w:r>
         <w:t xml:space="preserve">, </w:t>
       </w:r>
-      <w:hyperlink r:id="rId18" w:history="1" w:tooltip="Core Principles and Properties of Version 3 Models">
+      <w:hyperlink r:id="rId19" w:history="1" w:tooltip="Core Principles and Properties of Version 3 Models">
         <w:r>
           <w:rPr>
             <w:rStyle w:val="Hyperlink"/>
@@ -3771,7 +3564,7 @@
       <w:r>
         <w:t xml:space="preserve">, </w:t>
       </w:r>
-      <w:hyperlink r:id="rId19" w:history="1">
+      <w:hyperlink r:id="rId20" w:history="1">
         <w:r>
           <w:rPr>
             <w:rStyle w:val="Hyperlink"/>
@@ -3803,27 +3596,14 @@
       <w:r>
         <w:t xml:space="preserve">,          </w:t>
       </w:r>
-      <w:r>
-        <w:fldChar w:fldCharType="begin"/>
-      </w:r>
-      <w:r>
-        <w:instrText xml:space="preserve"> HYPERLINK "http://metadata-standards.org/11179/" \o "http://metadata-standards.org/11179/" </w:instrText>
-      </w:r>
-      <w:r>
-        <w:fldChar w:fldCharType="separate"/>
-      </w:r>
-      <w:r>
-        <w:rPr>
-          <w:rStyle w:val="Hyperlink"/>
-        </w:rPr>
-        <w:t xml:space="preserve">http://metadata-standards.org/11179/</w:t>
-      </w:r>
-      <w:r>
-        <w:rPr>
-          <w:rStyle w:val="Hyperlink"/>
-        </w:rPr>
-        <w:fldChar w:fldCharType="end"/>
-      </w:r>
+      <w:hyperlink r:id="rId21" w:history="1" w:tooltip="http://metadata-standards.org/11179/">
+        <w:r>
+          <w:rPr>
+            <w:rStyle w:val="Hyperlink"/>
+          </w:rPr>
+          <w:t>http://metadata-standards.org/11179/</w:t>
+        </w:r>
+      </w:hyperlink>
     </w:p>
     <w:p>
       <w:pPr>
@@ -3848,27 +3628,14 @@
       <w:r>
         <w:t xml:space="preserve">,                 </w:t>
       </w:r>
-      <w:r>
-        <w:fldChar w:fldCharType="begin"/>
-      </w:r>
-      <w:r>
-        <w:instrText xml:space="preserve"> HYPERLINK "http://www.omg.org/spec/NIEM-UML/1.0/" \o "http://www.omg.org/spec/NIEM-UML/1.0/" </w:instrText>
-      </w:r>
-      <w:r>
-        <w:fldChar w:fldCharType="separate"/>
-      </w:r>
-      <w:r>
-        <w:rPr>
-          <w:rStyle w:val="Hyperlink"/>
-        </w:rPr>
-        <w:t xml:space="preserve">http://www.omg.org/spec/NIEM-UML/1.0/</w:t>
-      </w:r>
-      <w:r>
-        <w:rPr>
-          <w:rStyle w:val="Hyperlink"/>
-        </w:rPr>
-        <w:fldChar w:fldCharType="end"/>
-      </w:r>
+      <w:hyperlink r:id="rId22" w:history="1" w:tooltip="http://www.omg.org/spec/NIEM-UML/1.0/">
+        <w:r>
+          <w:rPr>
+            <w:rStyle w:val="Hyperlink"/>
+          </w:rPr>
+          <w:t>http://www.omg.org/spec/NIEM-UML/1.0/</w:t>
+        </w:r>
+      </w:hyperlink>
       <w:r>
         <w:t xml:space="preserve"> </w:t>
       </w:r>
@@ -3896,7 +3663,7 @@
       <w:r>
         <w:t xml:space="preserve">, </w:t>
       </w:r>
-      <w:hyperlink r:id="rId20" w:history="1">
+      <w:hyperlink r:id="rId23" w:history="1">
         <w:r>
           <w:rPr>
             <w:rStyle w:val="Hyperlink"/>
@@ -3926,24 +3693,12 @@
         <w:rPr>
           <w:i/>
         </w:rPr>
-        <w:t xml:space="preserve">Ontology Definition </w:t>
-      </w:r>
-      <w:r>
-        <w:rPr>
-          <w:i/>
-        </w:rPr>
-        <w:t xml:space="preserve">Metamodel</w:t>
-      </w:r>
-      <w:r>
-        <w:rPr>
-          <w:i/>
-        </w:rPr>
-        <w:t xml:space="preserve"> (ODM) Version 1.1</w:t>
+        <w:t xml:space="preserve">Ontology Definition Metamodel (ODM) Version 1.1</w:t>
       </w:r>
       <w:r>
         <w:t xml:space="preserve">, </w:t>
       </w:r>
-      <w:hyperlink r:id="rId21" w:history="1">
+      <w:hyperlink r:id="rId24" w:history="1">
         <w:r>
           <w:rPr>
             <w:rStyle w:val="Hyperlink"/>
@@ -3978,7 +3733,7 @@
       <w:r>
         <w:t xml:space="preserve">, </w:t>
       </w:r>
-      <w:hyperlink r:id="rId22" w:history="1">
+      <w:hyperlink r:id="rId25" w:history="1">
         <w:r>
           <w:rPr>
             <w:rStyle w:val="Hyperlink"/>
@@ -4013,7 +3768,7 @@
       <w:r>
         <w:t xml:space="preserve">, </w:t>
       </w:r>
-      <w:hyperlink r:id="rId23" w:history="1">
+      <w:hyperlink r:id="rId26" w:history="1">
         <w:r>
           <w:rPr>
             <w:rStyle w:val="Hyperlink"/>
@@ -4221,13 +3976,7 @@
         <w:t xml:space="preserve">It</w:t>
       </w:r>
       <w:r>
-        <w:t xml:space="preserve"> is defined as an object model using a UML class diagram. It is a generic model, meaning it can be used to express archetypes for any reference model in a standard way. Version 1.4 of the AOM was standardized in ISO-13606</w:t>
-      </w:r>
-      <w:r>
-        <w:t xml:space="preserve">:2</w:t>
-      </w:r>
-      <w:r>
-        <w:t xml:space="preserve">. The current version is known as 'AOM </w:t>
+        <w:t xml:space="preserve"> is defined as an object model using a UML class diagram. It is a generic model, meaning it can be used to express archetypes for any reference model in a standard way. Version 1.4 of the AOM was standardized in ISO-13606:2. The current version is known as 'AOM </w:t>
       </w:r>
       <w:r>
         <w:t xml:space="preserve">2</w:t>
@@ -4455,13 +4204,7 @@
         <w:t xml:space="preserve">RM</w:t>
       </w:r>
       <w:r>
-        <w:t xml:space="preserve"> is intended to be instantiated with patient </w:t>
-      </w:r>
-      <w:r>
-        <w:t xml:space="preserve">data which</w:t>
-      </w:r>
-      <w:r>
-        <w:t xml:space="preserve"> conforms to the constraints defined by the associated clinical model.</w:t>
+        <w:t xml:space="preserve"> is intended to be instantiated with patient data which conforms to the constraints defined by the associated clinical model.</w:t>
       </w:r>
       <w:r>
         <w:t xml:space="preserve"> </w:t>
@@ -5012,10 +4755,7 @@
         <w:t xml:space="preserve">A</w:t>
       </w:r>
       <w:r>
-        <w:t xml:space="preserve">n Ontology</w:t>
-      </w:r>
-      <w:r>
-        <w:t xml:space="preserve"> is a</w:t>
+        <w:t xml:space="preserve">n Ontology is a</w:t>
       </w:r>
       <w:r>
         <w:t xml:space="preserve"> formal representation of knowledge as a set of concept identifiers, terms describing the concepts so identified, and the relationships among them</w:t>
@@ -5807,10 +5547,7 @@
         </w:tabs>
       </w:pPr>
       <w:r>
-        <w:t xml:space="preserve">Visumpoint</w:t>
-      </w:r>
-      <w:r>
-        <w:t xml:space="preserve">, LLC</w:t>
+        <w:t xml:space="preserve">Visumpoint, LLC</w:t>
       </w:r>
     </w:p>
     <w:p>
@@ -6051,10 +5788,7 @@
               <w:textAlignment w:val="baseline"/>
             </w:pPr>
             <w:r>
-              <w:t xml:space="preserve">Tom </w:t>
-            </w:r>
-            <w:r>
-              <w:t xml:space="preserve">Digre</w:t>
+              <w:t xml:space="preserve">Tom Digre</w:t>
             </w:r>
           </w:p>
         </w:tc>
@@ -6067,10 +5801,7 @@
               <w:ind w:hanging="162" w:left="144"/>
             </w:pPr>
             <w:r>
-              <w:t xml:space="preserve">Visumpoint</w:t>
-            </w:r>
-            <w:r>
-              <w:t xml:space="preserve"> LLC</w:t>
+              <w:t xml:space="preserve">Visumpoint LLC</w:t>
             </w:r>
           </w:p>
         </w:tc>
@@ -6171,10 +5902,7 @@
               <w:textAlignment w:val="baseline"/>
             </w:pPr>
             <w:r>
-              <w:t xml:space="preserve">Robert </w:t>
-            </w:r>
-            <w:r>
-              <w:t xml:space="preserve">Lario</w:t>
+              <w:t xml:space="preserve">Robert Lario</w:t>
             </w:r>
           </w:p>
         </w:tc>
@@ -6187,10 +5915,7 @@
               <w:ind w:hanging="162" w:left="144"/>
             </w:pPr>
             <w:r>
-              <w:t xml:space="preserve">Visumpoint</w:t>
-            </w:r>
-            <w:r>
-              <w:t xml:space="preserve"> LLC</w:t>
+              <w:t xml:space="preserve">Visumpoint LLC</w:t>
             </w:r>
           </w:p>
         </w:tc>
@@ -6253,10 +5978,7 @@
               <w:textAlignment w:val="baseline"/>
             </w:pPr>
             <w:r>
-              <w:t xml:space="preserve">Virginia </w:t>
-            </w:r>
-            <w:r>
-              <w:t xml:space="preserve">Riehl</w:t>
+              <w:t xml:space="preserve">Virginia Riehl</w:t>
             </w:r>
           </w:p>
         </w:tc>
@@ -6332,10 +6054,7 @@
               <w:textAlignment w:val="baseline"/>
             </w:pPr>
             <w:r>
-              <w:t xml:space="preserve">Harold </w:t>
-            </w:r>
-            <w:r>
-              <w:t xml:space="preserve">Solbrig</w:t>
+              <w:t xml:space="preserve">Harold Solbrig</w:t>
             </w:r>
           </w:p>
         </w:tc>
@@ -6386,10 +6105,7 @@
               <w:ind w:hanging="162" w:left="144"/>
             </w:pPr>
             <w:r>
-              <w:t xml:space="preserve">Visumpoint</w:t>
-            </w:r>
-            <w:r>
-              <w:t xml:space="preserve"> LLC</w:t>
+              <w:t xml:space="preserve">Visumpoint LLC</w:t>
             </w:r>
           </w:p>
         </w:tc>
@@ -6414,10 +6130,7 @@
               <w:textAlignment w:val="baseline"/>
             </w:pPr>
             <w:r>
-              <w:t xml:space="preserve">Michael van der </w:t>
-            </w:r>
-            <w:r>
-              <w:t xml:space="preserve">Zel</w:t>
+              <w:t xml:space="preserve">Michael van der Zel</w:t>
             </w:r>
           </w:p>
         </w:tc>
@@ -6462,10 +6175,7 @@
         <w:pStyle w:val="Heading1"/>
       </w:pPr>
       <w:r>
-        <w:t xml:space="preserve">The AOM and the AML </w:t>
-      </w:r>
-      <w:r>
-        <w:t xml:space="preserve">Metamodel</w:t>
+        <w:t xml:space="preserve">The AOM and the AML Metamodel</w:t>
       </w:r>
     </w:p>
     <w:p>
@@ -6473,19 +6183,7 @@
         <w:t xml:space="preserve">Th</w:t>
       </w:r>
       <w:r>
-        <w:t xml:space="preserve">is section describes the purpose behind the AML </w:t>
-      </w:r>
-      <w:r>
-        <w:t xml:space="preserve">Metamodel</w:t>
-      </w:r>
-      <w:r>
-        <w:t xml:space="preserve"> and how it relates to the AOM.  The actual AML </w:t>
-      </w:r>
-      <w:r>
-        <w:t xml:space="preserve">Metamodel</w:t>
-      </w:r>
-      <w:r>
-        <w:t xml:space="preserve"> can be found in Appendix A</w:t>
+        <w:t xml:space="preserve">is section describes the purpose behind the AML Metamodel and how it relates to the AOM.  The actual AML Metamodel can be found in Appendix A</w:t>
       </w:r>
     </w:p>
     <w:p/>
@@ -6505,6 +6203,13 @@
       </w:pPr>
     </w:p>
     <w:p>
+      <w:pPr>
+        <w:rPr>
+          <w:rFonts w:cs="Arial"/>
+        </w:rPr>
+      </w:pPr>
+    </w:p>
+    <w:p>
       <w:r>
         <w:t xml:space="preserve"> </w:t>
       </w:r>
@@ -6514,7 +6219,7 @@
         <w:pStyle w:val="Heading1"/>
       </w:pPr>
       <w:bookmarkStart w:id="26" w:name="_Toc275177483"/>
-      <w:r mr_bName="mr_bName19">
+      <w:r mr_bName="mr_bName17">
         <w:t xml:space="preserve">Profiles</w:t>
       </w:r>
       <w:r>
@@ -6628,7 +6333,7 @@
         <w:pStyle w:val="Heading2"/>
       </w:pPr>
       <w:bookmarkStart w:id="28" w:name="_Toc275177485"/>
-      <w:r mr_bName="mr_bName28">
+      <w:r mr_bName="mr_bName23">
         <w:t xml:space="preserve">Dependencies</w:t>
       </w:r>
       <w:r>
@@ -6729,8 +6434,8 @@
       <w:pPr>
         <w:pStyle w:val="Heading2"/>
       </w:pPr>
-      <w:r mr_bName="mr_bName28">
-        <w:t xml:space="preserve">Reference Model Profile [Profile]</w:t>
+      <w:r mr_bName="mr_bName23">
+        <w:t xml:space="preserve">ReferenceModelProfile [Profile]</w:t>
       </w:r>
       <w:r>
         <w:t xml:space="preserve"> </w:t>
@@ -6884,7 +6589,7 @@
         <w:pStyle w:val="Heading3"/>
       </w:pPr>
       <w:bookmarkStart w:id="30" w:name="_Toc275177487"/>
-      <w:r mr_bName="mr_bName37">
+      <w:r mr_bName="mr_bName29">
         <w:t xml:space="preserve">Reference Model Stereotypes</w:t>
       </w:r>
     </w:p>
@@ -7009,7 +6714,7 @@
       <w:pPr>
         <w:pStyle w:val="Heading3"/>
       </w:pPr>
-      <w:r mr_bName="mr_bName37">
+      <w:r mr_bName="mr_bName29">
         <w:t xml:space="preserve">AML Data Types</w:t>
       </w:r>
     </w:p>
@@ -7389,7 +7094,7 @@
       <w:pPr>
         <w:pStyle w:val="Heading3"/>
       </w:pPr>
-      <w:r mr_bName="mr_bName37">
+      <w:r mr_bName="mr_bName29">
         <w:t xml:space="preserve">Profile Elements</w:t>
       </w:r>
     </w:p>
@@ -7399,7 +7104,7 @@
       </w:pPr>
       <w:bookmarkStart w:id="_78ee642abf9938398776ce11b2ae5595" w:name="_78ee642abf9938398776ce11b2ae5595"/>
       <w:r>
-        <w:t xml:space="preserve">ReferenceModelProfile::DV_Date [Class]</w:t>
+        <w:t xml:space="preserve">DV_Date [Class]</w:t>
       </w:r>
       <w:bookmarkEnd w:id="_78ee642abf9938398776ce11b2ae5595"/>
     </w:p>
@@ -7462,17 +7167,6 @@
         <w:t xml:space="preserve">, </w:t>
       </w:r>
     </w:p>
-    <w:p>
-      <w:pPr>
-        <w:ind w:left="720"/>
-      </w:pPr>
-      <w:hyperlink w:anchor="_8548f4699761fde908c0fa2fe95f29ba" w:history="1">
-        <w:r>
-          <w:rStyle w:val="Hyperlink"/>
-          <w:t xml:space="preserve">Sample Data Binding</w:t>
-        </w:r>
-      </w:hyperlink>
-    </w:p>
     <w:p/>
     <w:p>
       <w:r>
@@ -7485,17 +7179,6 @@
         <w:t xml:space="preserve">Direct Subclasses (Specialization)</w:t>
       </w:r>
     </w:p>
-    <w:p>
-      <w:pPr>
-        <w:ind w:firstLine="720"/>
-      </w:pPr>
-      <w:hyperlink w:anchor="_2a37a0f4cd69c5ee1a32f787b23de875" w:history="1">
-        <w:r>
-          <w:rStyle w:val="Hyperlink"/>
-          <w:t xml:space="preserve">MappedDate</w:t>
-        </w:r>
-      </w:hyperlink>
-    </w:p>
     <w:p/>
     <w:p>
       <w:r>
@@ -7564,7 +7247,7 @@
       </w:pPr>
       <w:bookmarkStart w:id="_7ba7e85df09d292033e869c3e8664062" w:name="_7ba7e85df09d292033e869c3e8664062"/>
       <w:r>
-        <w:t xml:space="preserve">ReferenceModelProfile::DV_DateTime [Class]</w:t>
+        <w:t xml:space="preserve">DV_DateTime [Class]</w:t>
       </w:r>
       <w:bookmarkEnd w:id="_7ba7e85df09d292033e869c3e8664062"/>
     </w:p>
@@ -7706,7 +7389,7 @@
       </w:pPr>
       <w:bookmarkStart w:id="_6f1e8a2b40ce6a6203e07d9c5daded71" w:name="_6f1e8a2b40ce6a6203e07d9c5daded71"/>
       <w:r>
-        <w:t xml:space="preserve">ReferenceModelProfile::DV_Duration [Class]</w:t>
+        <w:t xml:space="preserve">DV_Duration [Class]</w:t>
       </w:r>
       <w:bookmarkEnd w:id="_6f1e8a2b40ce6a6203e07d9c5daded71"/>
     </w:p>
@@ -7851,7 +7534,7 @@
       </w:pPr>
       <w:bookmarkStart w:id="_cba83b2c77167c96697f3caaa1886f5c" w:name="_cba83b2c77167c96697f3caaa1886f5c"/>
       <w:r>
-        <w:t xml:space="preserve">ReferenceModelProfile::DV_Time [Class]</w:t>
+        <w:t xml:space="preserve">DV_Time [Class]</w:t>
       </w:r>
       <w:bookmarkEnd w:id="_cba83b2c77167c96697f3caaa1886f5c"/>
     </w:p>
@@ -7924,17 +7607,6 @@
         <w:t xml:space="preserve">, </w:t>
       </w:r>
     </w:p>
-    <w:p>
-      <w:pPr>
-        <w:ind w:left="720"/>
-      </w:pPr>
-      <w:hyperlink w:anchor="_8548f4699761fde908c0fa2fe95f29ba" w:history="1">
-        <w:r>
-          <w:rStyle w:val="Hyperlink"/>
-          <w:t xml:space="preserve">Sample Data Binding</w:t>
-        </w:r>
-      </w:hyperlink>
-    </w:p>
     <w:p/>
     <w:p>
       <w:r>
@@ -7947,17 +7619,6 @@
         <w:t xml:space="preserve">Direct Subclasses (Specialization)</w:t>
       </w:r>
     </w:p>
-    <w:p>
-      <w:pPr>
-        <w:ind w:firstLine="720"/>
-      </w:pPr>
-      <w:hyperlink w:anchor="_6395ddb1d0c31197b0c966c1281ec5aa" w:history="1">
-        <w:r>
-          <w:rStyle w:val="Hyperlink"/>
-          <w:t xml:space="preserve">MappedTime</w:t>
-        </w:r>
-      </w:hyperlink>
-    </w:p>
     <w:p/>
     <w:p>
       <w:r>
@@ -8046,7 +7707,7 @@
       </w:pPr>
       <w:bookmarkStart w:id="_919dd29f1657eb59a5b5017477c08d6b" w:name="_919dd29f1657eb59a5b5017477c08d6b"/>
       <w:r>
-        <w:t xml:space="preserve">ReferenceModelProfile::TerminologyCode [Class]</w:t>
+        <w:t xml:space="preserve">TerminologyCode [Class]</w:t>
       </w:r>
       <w:bookmarkEnd w:id="_919dd29f1657eb59a5b5017477c08d6b"/>
     </w:p>
@@ -8877,7 +8538,7 @@
       </w:pPr>
       <w:bookmarkStart w:id="_3664d839b5cf7107b63f1e5e501e1c37" w:name="_3664d839b5cf7107b63f1e5e501e1c37"/>
       <w:r>
-        <w:t xml:space="preserve">ReferenceModelProfile::DataBinding [Stereotype]</w:t>
+        <w:t xml:space="preserve">DataBinding [Stereotype]</w:t>
       </w:r>
       <w:bookmarkEnd w:id="_3664d839b5cf7107b63f1e5e501e1c37"/>
     </w:p>
@@ -9285,7 +8946,7 @@
       </w:pPr>
       <w:bookmarkStart w:id="_1ef4456b7ca3649e5ebfe664a2c5d7f8" w:name="_1ef4456b7ca3649e5ebfe664a2c5d7f8"/>
       <w:r>
-        <w:t xml:space="preserve">ReferenceModelProfile::Infrastructure [Stereotype]</w:t>
+        <w:t xml:space="preserve">Infrastructure [Stereotype]</w:t>
       </w:r>
       <w:bookmarkEnd w:id="_1ef4456b7ca3649e5ebfe664a2c5d7f8"/>
     </w:p>
@@ -9363,7 +9024,7 @@
       </w:pPr>
       <w:bookmarkStart w:id="_36cd609085d608934ca9b52828d35424" w:name="_36cd609085d608934ca9b52828d35424"/>
       <w:r>
-        <w:t xml:space="preserve">ReferenceModelProfile::MappedDataType [Stereotype]</w:t>
+        <w:t xml:space="preserve">MappedDataType [Stereotype]</w:t>
       </w:r>
       <w:bookmarkEnd w:id="_36cd609085d608934ca9b52828d35424"/>
     </w:p>
@@ -9608,7 +9269,7 @@
       </w:pPr>
       <w:bookmarkStart w:id="_e50b1e945ae67ec50611fe0d76c717d5" w:name="_e50b1e945ae67ec50611fe0d76c717d5"/>
       <w:r>
-        <w:t xml:space="preserve">ReferenceModelProfile::ReferenceModel [Stereotype]</w:t>
+        <w:t xml:space="preserve">ReferenceModel [Stereotype]</w:t>
       </w:r>
       <w:bookmarkEnd w:id="_e50b1e945ae67ec50611fe0d76c717d5"/>
     </w:p>
@@ -9845,7 +9506,7 @@
       </w:pPr>
       <w:bookmarkStart w:id="_586eaf5aed11940796b62636e9174f40" w:name="_586eaf5aed11940796b62636e9174f40"/>
       <w:r>
-        <w:t xml:space="preserve">ReferenceModelProfile::Runtime [Stereotype]</w:t>
+        <w:t xml:space="preserve">Runtime [Stereotype]</w:t>
       </w:r>
       <w:bookmarkEnd w:id="_586eaf5aed11940796b62636e9174f40"/>
     </w:p>
@@ -9942,8 +9603,8 @@
       <w:pPr>
         <w:pStyle w:val="Heading2"/>
       </w:pPr>
-      <w:r mr_bName="mr_bName28">
-        <w:t xml:space="preserve">Terminology Profile [Profile]</w:t>
+      <w:r mr_bName="mr_bName23">
+        <w:t xml:space="preserve">TerminologyProfile [Profile]</w:t>
       </w:r>
       <w:r>
         <w:t xml:space="preserve"> </w:t>
@@ -10047,7 +9708,7 @@
       <w:pPr>
         <w:pStyle w:val="Heading3"/>
       </w:pPr>
-      <w:r mr_bName="mr_bName37">
+      <w:r mr_bName="mr_bName29">
         <w:t xml:space="preserve">Identification and Designation</w:t>
       </w:r>
     </w:p>
@@ -10134,7 +9795,7 @@
       <w:pPr>
         <w:pStyle w:val="Heading3"/>
       </w:pPr>
-      <w:r mr_bName="mr_bName37">
+      <w:r mr_bName="mr_bName29">
         <w:t xml:space="preserve">Resource References</w:t>
       </w:r>
     </w:p>
@@ -10387,7 +10048,7 @@
       <w:pPr>
         <w:pStyle w:val="Heading3"/>
       </w:pPr>
-      <w:r mr_bName="mr_bName37">
+      <w:r mr_bName="mr_bName29">
         <w:t xml:space="preserve">Enumerated Value Domains</w:t>
       </w:r>
     </w:p>
@@ -10523,7 +10184,7 @@
       <w:pPr>
         <w:pStyle w:val="Heading3"/>
       </w:pPr>
-      <w:r mr_bName="mr_bName37">
+      <w:r mr_bName="mr_bName29">
         <w:t xml:space="preserve">Profile Elements</w:t>
       </w:r>
     </w:p>
@@ -10533,7 +10194,7 @@
       </w:pPr>
       <w:bookmarkStart w:id="_7dc1530ae1ef855ecc3eb9bd5b555a14" w:name="_7dc1530ae1ef855ecc3eb9bd5b555a14"/>
       <w:r>
-        <w:t xml:space="preserve">TerminologyProfile::ArchetypeType [Stereotype]</w:t>
+        <w:t xml:space="preserve">ArchetypeType [Stereotype]</w:t>
       </w:r>
       <w:bookmarkEnd w:id="_7dc1530ae1ef855ecc3eb9bd5b555a14"/>
     </w:p>
@@ -10634,7 +10295,7 @@
       <w:hyperlink w:anchor="_59faf6918f4c546323d6df67392c366b" w:history="1">
         <w:r>
           <w:rStyle w:val="Hyperlink"/>
-          <w:t xml:space="preserve">ScopedIdentifier</w:t>
+          <w:t xml:space="preserve">TerminologyProfile::ScopedIdentifier</w:t>
         </w:r>
       </w:hyperlink>
     </w:p>
@@ -10664,7 +10325,7 @@
       </w:pPr>
       <w:bookmarkStart w:id="_7c76bb5bbde4643a957c898bfc8af67a" w:name="_7c76bb5bbde4643a957c898bfc8af67a"/>
       <w:r>
-        <w:t xml:space="preserve">TerminologyProfile::AssumedValue [Stereotype]</w:t>
+        <w:t xml:space="preserve">AssumedValue [Stereotype]</w:t>
       </w:r>
       <w:bookmarkEnd w:id="_7c76bb5bbde4643a957c898bfc8af67a"/>
     </w:p>
@@ -10745,7 +10406,7 @@
       <w:hyperlink w:anchor="_6a2f733d1d3ea9bc232f96caadb113e1" w:history="1">
         <w:r>
           <w:rStyle w:val="Hyperlink"/>
-          <w:t xml:space="preserve">ConceptReferenceInstance</w:t>
+          <w:t xml:space="preserve">TerminologyProfile::ConceptReferenceInstance</w:t>
         </w:r>
       </w:hyperlink>
     </w:p>
@@ -10775,7 +10436,7 @@
       </w:pPr>
       <w:bookmarkStart w:id="_7de70b4fbd9e6a164f7f00cde47dfd5a" w:name="_7de70b4fbd9e6a164f7f00cde47dfd5a"/>
       <w:r>
-        <w:t xml:space="preserve">TerminologyProfile::CodeSystemReference [Stereotype]</w:t>
+        <w:t xml:space="preserve">CodeSystemReference [Stereotype]</w:t>
       </w:r>
       <w:bookmarkEnd w:id="_7de70b4fbd9e6a164f7f00cde47dfd5a"/>
     </w:p>
@@ -10926,7 +10587,7 @@
       <w:hyperlink w:anchor="_1b2eec63ad4ef6c72d57b9985e0346ff" w:history="1">
         <w:r>
           <w:rStyle w:val="Hyperlink"/>
-          <w:t xml:space="preserve">ResourceReference</w:t>
+          <w:t xml:space="preserve">TerminologyProfile::ResourceReference</w:t>
         </w:r>
       </w:hyperlink>
     </w:p>
@@ -11019,7 +10680,7 @@
       </w:pPr>
       <w:bookmarkStart w:id="_e055a6cce06d0838055b62dbfbf235f2" w:name="_e055a6cce06d0838055b62dbfbf235f2"/>
       <w:r>
-        <w:t xml:space="preserve">TerminologyProfile::CodeSystemReferenceInstance [Stereotype]</w:t>
+        <w:t xml:space="preserve">CodeSystemReferenceInstance [Stereotype]</w:t>
       </w:r>
       <w:bookmarkEnd w:id="_e055a6cce06d0838055b62dbfbf235f2"/>
     </w:p>
@@ -11107,7 +10768,7 @@
       <w:hyperlink w:anchor="_9d682f32f4917feea358e696d1fd146d" w:history="1">
         <w:r>
           <w:rStyle w:val="Hyperlink"/>
-          <w:t xml:space="preserve">ResourceReferenceInstance</w:t>
+          <w:t xml:space="preserve">TerminologyProfile::ResourceReferenceInstance</w:t>
         </w:r>
       </w:hyperlink>
     </w:p>
@@ -11200,7 +10861,7 @@
       </w:pPr>
       <w:bookmarkStart w:id="_9a8de95c38ebe2d6ce506cbc9bef7b7a" w:name="_9a8de95c38ebe2d6ce506cbc9bef7b7a"/>
       <w:r>
-        <w:t xml:space="preserve">TerminologyProfile::CodeSystemVersionReference [Stereotype]</w:t>
+        <w:t xml:space="preserve">CodeSystemVersionReference [Stereotype]</w:t>
       </w:r>
       <w:bookmarkEnd w:id="_9a8de95c38ebe2d6ce506cbc9bef7b7a"/>
     </w:p>
@@ -11320,7 +10981,7 @@
       <w:hyperlink w:anchor="_1b2eec63ad4ef6c72d57b9985e0346ff" w:history="1">
         <w:r>
           <w:rStyle w:val="Hyperlink"/>
-          <w:t xml:space="preserve">ResourceReference</w:t>
+          <w:t xml:space="preserve">TerminologyProfile::ResourceReference</w:t>
         </w:r>
       </w:hyperlink>
     </w:p>
@@ -11387,7 +11048,7 @@
       </w:pPr>
       <w:bookmarkStart w:id="_57ae94153b82f28889d42ad4aa8fe1e0" w:name="_57ae94153b82f28889d42ad4aa8fe1e0"/>
       <w:r>
-        <w:t xml:space="preserve">TerminologyProfile::ConceptReference [Stereotype]</w:t>
+        <w:t xml:space="preserve">ConceptReference [Stereotype]</w:t>
       </w:r>
       <w:bookmarkEnd w:id="_57ae94153b82f28889d42ad4aa8fe1e0"/>
     </w:p>
@@ -11525,7 +11186,7 @@
       <w:hyperlink w:anchor="_1b2eec63ad4ef6c72d57b9985e0346ff" w:history="1">
         <w:r>
           <w:rStyle w:val="Hyperlink"/>
-          <w:t xml:space="preserve">ResourceReference</w:t>
+          <w:t xml:space="preserve">TerminologyProfile::ResourceReference</w:t>
         </w:r>
       </w:hyperlink>
     </w:p>
@@ -11639,7 +11300,7 @@
       </w:pPr>
       <w:bookmarkStart w:id="_6a2f733d1d3ea9bc232f96caadb113e1" w:name="_6a2f733d1d3ea9bc232f96caadb113e1"/>
       <w:r>
-        <w:t xml:space="preserve">TerminologyProfile::ConceptReferenceInstance [Stereotype]</w:t>
+        <w:t xml:space="preserve">ConceptReferenceInstance [Stereotype]</w:t>
       </w:r>
       <w:bookmarkEnd w:id="_6a2f733d1d3ea9bc232f96caadb113e1"/>
     </w:p>
@@ -11760,7 +11421,7 @@
       <w:hyperlink w:anchor="_9d682f32f4917feea358e696d1fd146d" w:history="1">
         <w:r>
           <w:rStyle w:val="Hyperlink"/>
-          <w:t xml:space="preserve">ResourceReferenceInstance</w:t>
+          <w:t xml:space="preserve">TerminologyProfile::ResourceReferenceInstance</w:t>
         </w:r>
       </w:hyperlink>
     </w:p>
@@ -11803,7 +11464,7 @@
       <w:hyperlink w:anchor="_7c76bb5bbde4643a957c898bfc8af67a" w:history="1">
         <w:r>
           <w:rStyle w:val="Hyperlink"/>
-          <w:t xml:space="preserve">AssumedValue</w:t>
+          <w:t xml:space="preserve">TerminologyProfile::AssumedValue</w:t>
         </w:r>
       </w:hyperlink>
       <w:r>
@@ -11817,7 +11478,7 @@
       <w:hyperlink w:anchor="_ef85d33c740061c0c756c4e535c34ccc" w:history="1">
         <w:r>
           <w:rStyle w:val="Hyperlink"/>
-          <w:t xml:space="preserve">PossibleValue</w:t>
+          <w:t xml:space="preserve">TerminologyProfile::PossibleValue</w:t>
         </w:r>
       </w:hyperlink>
     </w:p>
@@ -11890,7 +11551,7 @@
       </w:pPr>
       <w:bookmarkStart w:id="_d45578f848d02aad83980903e5bde7d1" w:name="_d45578f848d02aad83980903e5bde7d1"/>
       <w:r>
-        <w:t xml:space="preserve">TerminologyProfile::DescribedItem [Stereotype]</w:t>
+        <w:t xml:space="preserve">DescribedItem [Stereotype]</w:t>
       </w:r>
       <w:bookmarkEnd w:id="_d45578f848d02aad83980903e5bde7d1"/>
     </w:p>
@@ -12047,7 +11708,7 @@
       <w:hyperlink w:anchor="_80448b03d480bba05b1e156796878f77" w:history="1">
         <w:r>
           <w:rStyle w:val="Hyperlink"/>
-          <w:t xml:space="preserve">DesignatableItem</w:t>
+          <w:t xml:space="preserve">TerminologyProfile::DesignatableItem</w:t>
         </w:r>
       </w:hyperlink>
       <w:r>
@@ -12061,7 +11722,7 @@
       <w:hyperlink w:anchor="_4b28f60cd7e8328f1d31dbcfa39d2ff3" w:history="1">
         <w:r>
           <w:rStyle w:val="Hyperlink"/>
-          <w:t xml:space="preserve">IdentifiedItem</w:t>
+          <w:t xml:space="preserve">TerminologyProfile::IdentifiedItem</w:t>
         </w:r>
       </w:hyperlink>
     </w:p>
@@ -12104,7 +11765,7 @@
       <w:hyperlink w:anchor="_c7f411daaf64f83e013bec437cb8f30a" w:history="1">
         <w:r>
           <w:rStyle w:val="Hyperlink"/>
-          <w:t xml:space="preserve">EnumeratedValueDomain</w:t>
+          <w:t xml:space="preserve">TerminologyProfile::EnumeratedValueDomain</w:t>
         </w:r>
       </w:hyperlink>
       <w:r>
@@ -12118,7 +11779,7 @@
       <w:hyperlink w:anchor="_ad75af95f635bdf35f69d9db9b17aae2" w:history="1">
         <w:r>
           <w:rStyle w:val="Hyperlink"/>
-          <w:t xml:space="preserve">ObjectConstraint</w:t>
+          <w:t xml:space="preserve">ConstraintProfile::ObjectConstraint</w:t>
         </w:r>
       </w:hyperlink>
       <w:r>
@@ -12132,7 +11793,7 @@
       <w:hyperlink w:anchor="_5bb7ce8128b60ee5eb2ca275444e9692" w:history="1">
         <w:r>
           <w:rStyle w:val="Hyperlink"/>
-          <w:t xml:space="preserve">PermissibleValue</w:t>
+          <w:t xml:space="preserve">TerminologyProfile::PermissibleValue</w:t>
         </w:r>
       </w:hyperlink>
       <w:r>
@@ -12146,7 +11807,7 @@
       <w:hyperlink w:anchor="_1b2eec63ad4ef6c72d57b9985e0346ff" w:history="1">
         <w:r>
           <w:rStyle w:val="Hyperlink"/>
-          <w:t xml:space="preserve">ResourceReference</w:t>
+          <w:t xml:space="preserve">TerminologyProfile::ResourceReference</w:t>
         </w:r>
       </w:hyperlink>
     </w:p>
@@ -12219,7 +11880,7 @@
       </w:pPr>
       <w:bookmarkStart w:id="_80448b03d480bba05b1e156796878f77" w:name="_80448b03d480bba05b1e156796878f77"/>
       <w:r>
-        <w:t xml:space="preserve">TerminologyProfile::DesignatableItem [Stereotype]</w:t>
+        <w:t xml:space="preserve">DesignatableItem [Stereotype]</w:t>
       </w:r>
       <w:bookmarkEnd w:id="_80448b03d480bba05b1e156796878f77"/>
     </w:p>
@@ -12340,7 +12001,7 @@
       <w:hyperlink w:anchor="_d45578f848d02aad83980903e5bde7d1" w:history="1">
         <w:r>
           <w:rStyle w:val="Hyperlink"/>
-          <w:t xml:space="preserve">DescribedItem</w:t>
+          <w:t xml:space="preserve">TerminologyProfile::DescribedItem</w:t>
         </w:r>
       </w:hyperlink>
       <w:r>
@@ -12354,7 +12015,7 @@
       <w:hyperlink w:anchor="_1b2eec63ad4ef6c72d57b9985e0346ff" w:history="1">
         <w:r>
           <w:rStyle w:val="Hyperlink"/>
-          <w:t xml:space="preserve">ResourceReference</w:t>
+          <w:t xml:space="preserve">TerminologyProfile::ResourceReference</w:t>
         </w:r>
       </w:hyperlink>
       <w:r>
@@ -12368,7 +12029,7 @@
       <w:hyperlink w:anchor="_9d682f32f4917feea358e696d1fd146d" w:history="1">
         <w:r>
           <w:rStyle w:val="Hyperlink"/>
-          <w:t xml:space="preserve">ResourceReferenceInstance</w:t>
+          <w:t xml:space="preserve">TerminologyProfile::ResourceReferenceInstance</w:t>
         </w:r>
       </w:hyperlink>
     </w:p>
@@ -12684,7 +12345,7 @@
       </w:pPr>
       <w:bookmarkStart w:id="_c7f411daaf64f83e013bec437cb8f30a" w:name="_c7f411daaf64f83e013bec437cb8f30a"/>
       <w:r>
-        <w:t xml:space="preserve">TerminologyProfile::EnumeratedValueDomain [Stereotype]</w:t>
+        <w:t xml:space="preserve">EnumeratedValueDomain [Stereotype]</w:t>
       </w:r>
       <w:bookmarkEnd w:id="_c7f411daaf64f83e013bec437cb8f30a"/>
     </w:p>
@@ -12887,7 +12548,7 @@
       <w:hyperlink w:anchor="_d45578f848d02aad83980903e5bde7d1" w:history="1">
         <w:r>
           <w:rStyle w:val="Hyperlink"/>
-          <w:t xml:space="preserve">DescribedItem</w:t>
+          <w:t xml:space="preserve">TerminologyProfile::DescribedItem</w:t>
         </w:r>
       </w:hyperlink>
     </w:p>
@@ -13031,7 +12692,7 @@
       </w:pPr>
       <w:bookmarkStart w:id="_4b28f60cd7e8328f1d31dbcfa39d2ff3" w:name="_4b28f60cd7e8328f1d31dbcfa39d2ff3"/>
       <w:r>
-        <w:t xml:space="preserve">TerminologyProfile::IdentifiedItem [Stereotype]</w:t>
+        <w:t xml:space="preserve">IdentifiedItem [Stereotype]</w:t>
       </w:r>
       <w:bookmarkEnd w:id="_4b28f60cd7e8328f1d31dbcfa39d2ff3"/>
     </w:p>
@@ -13142,7 +12803,7 @@
       <w:hyperlink w:anchor="_d45578f848d02aad83980903e5bde7d1" w:history="1">
         <w:r>
           <w:rStyle w:val="Hyperlink"/>
-          <w:t xml:space="preserve">DescribedItem</w:t>
+          <w:t xml:space="preserve">TerminologyProfile::DescribedItem</w:t>
         </w:r>
       </w:hyperlink>
       <w:r>
@@ -13156,7 +12817,7 @@
       <w:hyperlink w:anchor="_9d682f32f4917feea358e696d1fd146d" w:history="1">
         <w:r>
           <w:rStyle w:val="Hyperlink"/>
-          <w:t xml:space="preserve">ResourceReferenceInstance</w:t>
+          <w:t xml:space="preserve">TerminologyProfile::ResourceReferenceInstance</w:t>
         </w:r>
       </w:hyperlink>
     </w:p>
@@ -13351,7 +13012,7 @@
       </w:pPr>
       <w:bookmarkStart w:id="_b9f78b93edc24bb3301ba69a57e4afc3" w:name="_b9f78b93edc24bb3301ba69a57e4afc3"/>
       <w:r>
-        <w:t xml:space="preserve">TerminologyProfile::KnownNamespace [Stereotype]</w:t>
+        <w:t xml:space="preserve">KnownNamespace [Stereotype]</w:t>
       </w:r>
       <w:bookmarkEnd w:id="_b9f78b93edc24bb3301ba69a57e4afc3"/>
     </w:p>
@@ -13525,7 +13186,7 @@
       <w:hyperlink w:anchor="_59faf6918f4c546323d6df67392c366b" w:history="1">
         <w:r>
           <w:rStyle w:val="Hyperlink"/>
-          <w:t xml:space="preserve">ScopedIdentifier</w:t>
+          <w:t xml:space="preserve">TerminologyProfile::ScopedIdentifier</w:t>
         </w:r>
       </w:hyperlink>
     </w:p>
@@ -13669,7 +13330,7 @@
       </w:pPr>
       <w:bookmarkStart w:id="_446e0591a4f825b22cd9e573c1239a72" w:name="_446e0591a4f825b22cd9e573c1239a72"/>
       <w:r>
-        <w:t xml:space="preserve">TerminologyProfile::Language [Stereotype]</w:t>
+        <w:t xml:space="preserve">Language [Stereotype]</w:t>
       </w:r>
       <w:bookmarkEnd w:id="_446e0591a4f825b22cd9e573c1239a72"/>
     </w:p>
@@ -13740,7 +13401,7 @@
       <w:hyperlink w:anchor="_59faf6918f4c546323d6df67392c366b" w:history="1">
         <w:r>
           <w:rStyle w:val="Hyperlink"/>
-          <w:t xml:space="preserve">ScopedIdentifier</w:t>
+          <w:t xml:space="preserve">TerminologyProfile::ScopedIdentifier</w:t>
         </w:r>
       </w:hyperlink>
     </w:p>
@@ -13770,7 +13431,7 @@
       </w:pPr>
       <w:bookmarkStart w:id="_762263779deb88cfafbbc8e4add57703" w:name="_762263779deb88cfafbbc8e4add57703"/>
       <w:r>
-        <w:t xml:space="preserve">TerminologyProfile::NamespaceInstance [Stereotype]</w:t>
+        <w:t xml:space="preserve">NamespaceInstance [Stereotype]</w:t>
       </w:r>
       <w:bookmarkEnd w:id="_762263779deb88cfafbbc8e4add57703"/>
     </w:p>
@@ -13911,7 +13572,7 @@
       </w:pPr>
       <w:bookmarkStart w:id="_5bb7ce8128b60ee5eb2ca275444e9692" w:name="_5bb7ce8128b60ee5eb2ca275444e9692"/>
       <w:r>
-        <w:t xml:space="preserve">TerminologyProfile::PermissibleValue [Stereotype]</w:t>
+        <w:t xml:space="preserve">PermissibleValue [Stereotype]</w:t>
       </w:r>
       <w:bookmarkEnd w:id="_5bb7ce8128b60ee5eb2ca275444e9692"/>
     </w:p>
@@ -14064,7 +13725,7 @@
       <w:hyperlink w:anchor="_d45578f848d02aad83980903e5bde7d1" w:history="1">
         <w:r>
           <w:rStyle w:val="Hyperlink"/>
-          <w:t xml:space="preserve">DescribedItem</w:t>
+          <w:t xml:space="preserve">TerminologyProfile::DescribedItem</w:t>
         </w:r>
       </w:hyperlink>
     </w:p>
@@ -14157,7 +13818,7 @@
       </w:pPr>
       <w:bookmarkStart w:id="_ef85d33c740061c0c756c4e535c34ccc" w:name="_ef85d33c740061c0c756c4e535c34ccc"/>
       <w:r>
-        <w:t xml:space="preserve">TerminologyProfile::PossibleValue [Stereotype]</w:t>
+        <w:t xml:space="preserve">PossibleValue [Stereotype]</w:t>
       </w:r>
       <w:bookmarkEnd w:id="_ef85d33c740061c0c756c4e535c34ccc"/>
     </w:p>
@@ -14238,7 +13899,7 @@
       <w:hyperlink w:anchor="_6a2f733d1d3ea9bc232f96caadb113e1" w:history="1">
         <w:r>
           <w:rStyle w:val="Hyperlink"/>
-          <w:t xml:space="preserve">ConceptReferenceInstance</w:t>
+          <w:t xml:space="preserve">TerminologyProfile::ConceptReferenceInstance</w:t>
         </w:r>
       </w:hyperlink>
     </w:p>
@@ -14268,7 +13929,7 @@
       </w:pPr>
       <w:bookmarkStart w:id="_1b2eec63ad4ef6c72d57b9985e0346ff" w:name="_1b2eec63ad4ef6c72d57b9985e0346ff"/>
       <w:r>
-        <w:t xml:space="preserve">TerminologyProfile::ResourceReference [Stereotype]</w:t>
+        <w:t xml:space="preserve">ResourceReference [Stereotype]</w:t>
       </w:r>
       <w:bookmarkEnd w:id="_1b2eec63ad4ef6c72d57b9985e0346ff"/>
     </w:p>
@@ -14349,7 +14010,7 @@
       <w:hyperlink w:anchor="_d45578f848d02aad83980903e5bde7d1" w:history="1">
         <w:r>
           <w:rStyle w:val="Hyperlink"/>
-          <w:t xml:space="preserve">DescribedItem</w:t>
+          <w:t xml:space="preserve">TerminologyProfile::DescribedItem</w:t>
         </w:r>
       </w:hyperlink>
       <w:r>
@@ -14363,7 +14024,7 @@
       <w:hyperlink w:anchor="_80448b03d480bba05b1e156796878f77" w:history="1">
         <w:r>
           <w:rStyle w:val="Hyperlink"/>
-          <w:t xml:space="preserve">DesignatableItem</w:t>
+          <w:t xml:space="preserve">TerminologyProfile::DesignatableItem</w:t>
         </w:r>
       </w:hyperlink>
     </w:p>
@@ -14406,7 +14067,7 @@
       <w:hyperlink w:anchor="_7de70b4fbd9e6a164f7f00cde47dfd5a" w:history="1">
         <w:r>
           <w:rStyle w:val="Hyperlink"/>
-          <w:t xml:space="preserve">CodeSystemReference</w:t>
+          <w:t xml:space="preserve">TerminologyProfile::CodeSystemReference</w:t>
         </w:r>
       </w:hyperlink>
       <w:r>
@@ -14420,7 +14081,7 @@
       <w:hyperlink w:anchor="_9a8de95c38ebe2d6ce506cbc9bef7b7a" w:history="1">
         <w:r>
           <w:rStyle w:val="Hyperlink"/>
-          <w:t xml:space="preserve">CodeSystemVersionReference</w:t>
+          <w:t xml:space="preserve">TerminologyProfile::CodeSystemVersionReference</w:t>
         </w:r>
       </w:hyperlink>
       <w:r>
@@ -14434,7 +14095,7 @@
       <w:hyperlink w:anchor="_57ae94153b82f28889d42ad4aa8fe1e0" w:history="1">
         <w:r>
           <w:rStyle w:val="Hyperlink"/>
-          <w:t xml:space="preserve">ConceptReference</w:t>
+          <w:t xml:space="preserve">TerminologyProfile::ConceptReference</w:t>
         </w:r>
       </w:hyperlink>
       <w:r>
@@ -14448,7 +14109,7 @@
       <w:hyperlink w:anchor="_a4fedb7858ead8d2272640d51b53719a" w:history="1">
         <w:r>
           <w:rStyle w:val="Hyperlink"/>
-          <w:t xml:space="preserve">ValueSetDefinitionReference</w:t>
+          <w:t xml:space="preserve">TerminologyProfile::ValueSetDefinitionReference</w:t>
         </w:r>
       </w:hyperlink>
       <w:r>
@@ -14462,7 +14123,7 @@
       <w:hyperlink w:anchor="_1a1ca20b54028ee5e2eb20af35411f6e" w:history="1">
         <w:r>
           <w:rStyle w:val="Hyperlink"/>
-          <w:t xml:space="preserve">ValueSetReference</w:t>
+          <w:t xml:space="preserve">TerminologyProfile::ValueSetReference</w:t>
         </w:r>
       </w:hyperlink>
     </w:p>
@@ -14637,7 +14298,7 @@
       </w:pPr>
       <w:bookmarkStart w:id="_9d682f32f4917feea358e696d1fd146d" w:name="_9d682f32f4917feea358e696d1fd146d"/>
       <w:r>
-        <w:t xml:space="preserve">TerminologyProfile::ResourceReferenceInstance [Stereotype]</w:t>
+        <w:t xml:space="preserve">ResourceReferenceInstance [Stereotype]</w:t>
       </w:r>
       <w:bookmarkEnd w:id="_9d682f32f4917feea358e696d1fd146d"/>
     </w:p>
@@ -14708,7 +14369,7 @@
       <w:hyperlink w:anchor="_80448b03d480bba05b1e156796878f77" w:history="1">
         <w:r>
           <w:rStyle w:val="Hyperlink"/>
-          <w:t xml:space="preserve">DesignatableItem</w:t>
+          <w:t xml:space="preserve">TerminologyProfile::DesignatableItem</w:t>
         </w:r>
       </w:hyperlink>
       <w:r>
@@ -14722,7 +14383,7 @@
       <w:hyperlink w:anchor="_4b28f60cd7e8328f1d31dbcfa39d2ff3" w:history="1">
         <w:r>
           <w:rStyle w:val="Hyperlink"/>
-          <w:t xml:space="preserve">IdentifiedItem</w:t>
+          <w:t xml:space="preserve">TerminologyProfile::IdentifiedItem</w:t>
         </w:r>
       </w:hyperlink>
     </w:p>
@@ -14765,7 +14426,7 @@
       <w:hyperlink w:anchor="_e055a6cce06d0838055b62dbfbf235f2" w:history="1">
         <w:r>
           <w:rStyle w:val="Hyperlink"/>
-          <w:t xml:space="preserve">CodeSystemReferenceInstance</w:t>
+          <w:t xml:space="preserve">TerminologyProfile::CodeSystemReferenceInstance</w:t>
         </w:r>
       </w:hyperlink>
       <w:r>
@@ -14779,7 +14440,7 @@
       <w:hyperlink w:anchor="_6a2f733d1d3ea9bc232f96caadb113e1" w:history="1">
         <w:r>
           <w:rStyle w:val="Hyperlink"/>
-          <w:t xml:space="preserve">ConceptReferenceInstance</w:t>
+          <w:t xml:space="preserve">TerminologyProfile::ConceptReferenceInstance</w:t>
         </w:r>
       </w:hyperlink>
       <w:r>
@@ -14793,7 +14454,7 @@
       <w:hyperlink w:anchor="_f3184cb0f8e704f5122c5e97fb9f130c" w:history="1">
         <w:r>
           <w:rStyle w:val="Hyperlink"/>
-          <w:t xml:space="preserve">ValueSetReferenceInstance</w:t>
+          <w:t xml:space="preserve">TerminologyProfile::ValueSetReferenceInstance</w:t>
         </w:r>
       </w:hyperlink>
     </w:p>
@@ -14866,7 +14527,7 @@
       </w:pPr>
       <w:bookmarkStart w:id="_59faf6918f4c546323d6df67392c366b" w:name="_59faf6918f4c546323d6df67392c366b"/>
       <w:r>
-        <w:t xml:space="preserve">TerminologyProfile::ScopedIdentifier [Stereotype]</w:t>
+        <w:t xml:space="preserve">ScopedIdentifier [Stereotype]</w:t>
       </w:r>
       <w:bookmarkEnd w:id="_59faf6918f4c546323d6df67392c366b"/>
     </w:p>
@@ -14993,7 +14654,7 @@
       <w:hyperlink w:anchor="_7dc1530ae1ef855ecc3eb9bd5b555a14" w:history="1">
         <w:r>
           <w:rStyle w:val="Hyperlink"/>
-          <w:t xml:space="preserve">ArchetypeType</w:t>
+          <w:t xml:space="preserve">TerminologyProfile::ArchetypeType</w:t>
         </w:r>
       </w:hyperlink>
       <w:r>
@@ -15007,7 +14668,7 @@
       <w:hyperlink w:anchor="_b9f78b93edc24bb3301ba69a57e4afc3" w:history="1">
         <w:r>
           <w:rStyle w:val="Hyperlink"/>
-          <w:t xml:space="preserve">KnownNamespace</w:t>
+          <w:t xml:space="preserve">TerminologyProfile::KnownNamespace</w:t>
         </w:r>
       </w:hyperlink>
       <w:r>
@@ -15021,7 +14682,7 @@
       <w:hyperlink w:anchor="_446e0591a4f825b22cd9e573c1239a72" w:history="1">
         <w:r>
           <w:rStyle w:val="Hyperlink"/>
-          <w:t xml:space="preserve">Language</w:t>
+          <w:t xml:space="preserve">TerminologyProfile::Language</w:t>
         </w:r>
       </w:hyperlink>
     </w:p>
@@ -15143,7 +14804,7 @@
       </w:pPr>
       <w:bookmarkStart w:id="_a4fedb7858ead8d2272640d51b53719a" w:name="_a4fedb7858ead8d2272640d51b53719a"/>
       <w:r>
-        <w:t xml:space="preserve">TerminologyProfile::ValueSetDefinitionReference [Stereotype]</w:t>
+        <w:t xml:space="preserve">ValueSetDefinitionReference [Stereotype]</w:t>
       </w:r>
       <w:bookmarkEnd w:id="_a4fedb7858ead8d2272640d51b53719a"/>
     </w:p>
@@ -15284,7 +14945,7 @@
       <w:hyperlink w:anchor="_1b2eec63ad4ef6c72d57b9985e0346ff" w:history="1">
         <w:r>
           <w:rStyle w:val="Hyperlink"/>
-          <w:t xml:space="preserve">ResourceReference</w:t>
+          <w:t xml:space="preserve">TerminologyProfile::ResourceReference</w:t>
         </w:r>
       </w:hyperlink>
     </w:p>
@@ -15377,7 +15038,7 @@
       </w:pPr>
       <w:bookmarkStart w:id="_1a1ca20b54028ee5e2eb20af35411f6e" w:name="_1a1ca20b54028ee5e2eb20af35411f6e"/>
       <w:r>
-        <w:t xml:space="preserve">TerminologyProfile::ValueSetReference [Stereotype]</w:t>
+        <w:t xml:space="preserve">ValueSetReference [Stereotype]</w:t>
       </w:r>
       <w:bookmarkEnd w:id="_1a1ca20b54028ee5e2eb20af35411f6e"/>
     </w:p>
@@ -15458,7 +15119,7 @@
       <w:hyperlink w:anchor="_1b2eec63ad4ef6c72d57b9985e0346ff" w:history="1">
         <w:r>
           <w:rStyle w:val="Hyperlink"/>
-          <w:t xml:space="preserve">ResourceReference</w:t>
+          <w:t xml:space="preserve">TerminologyProfile::ResourceReference</w:t>
         </w:r>
       </w:hyperlink>
     </w:p>
@@ -15556,7 +15217,7 @@
       </w:pPr>
       <w:bookmarkStart w:id="_f3184cb0f8e704f5122c5e97fb9f130c" w:name="_f3184cb0f8e704f5122c5e97fb9f130c"/>
       <w:r>
-        <w:t xml:space="preserve">TerminologyProfile::ValueSetReferenceInstance [Stereotype]</w:t>
+        <w:t xml:space="preserve">ValueSetReferenceInstance [Stereotype]</w:t>
       </w:r>
       <w:bookmarkEnd w:id="_f3184cb0f8e704f5122c5e97fb9f130c"/>
     </w:p>
@@ -15647,7 +15308,7 @@
       <w:hyperlink w:anchor="_9d682f32f4917feea358e696d1fd146d" w:history="1">
         <w:r>
           <w:rStyle w:val="Hyperlink"/>
-          <w:t xml:space="preserve">ResourceReferenceInstance</w:t>
+          <w:t xml:space="preserve">TerminologyProfile::ResourceReferenceInstance</w:t>
         </w:r>
       </w:hyperlink>
     </w:p>
@@ -15754,8 +15415,8 @@
       <w:pPr>
         <w:pStyle w:val="Heading2"/>
       </w:pPr>
-      <w:r mr_bName="mr_bName28">
-        <w:t xml:space="preserve">Constraint Profile [Profile]</w:t>
+      <w:r mr_bName="mr_bName23">
+        <w:t xml:space="preserve">ConstraintProfile [Profile]</w:t>
       </w:r>
       <w:r>
         <w:t xml:space="preserve"> </w:t>
@@ -15770,7 +15431,7 @@
       <w:pPr>
         <w:pStyle w:val="Heading3"/>
       </w:pPr>
-      <w:r mr_bName="mr_bName37">
+      <w:r mr_bName="mr_bName29">
         <w:t xml:space="preserve">Archetypes</w:t>
       </w:r>
     </w:p>
@@ -16037,7 +15698,7 @@
       <w:pPr>
         <w:pStyle w:val="Heading3"/>
       </w:pPr>
-      <w:r mr_bName="mr_bName37">
+      <w:r mr_bName="mr_bName29">
         <w:t xml:space="preserve">Data Type Constraints</w:t>
       </w:r>
     </w:p>
@@ -16318,7 +15979,7 @@
       <w:pPr>
         <w:pStyle w:val="Heading3"/>
       </w:pPr>
-      <w:r mr_bName="mr_bName37">
+      <w:r mr_bName="mr_bName29">
         <w:t xml:space="preserve">Object and Property Constraints</w:t>
       </w:r>
     </w:p>
@@ -16701,7 +16362,7 @@
       <w:pPr>
         <w:pStyle w:val="Heading3"/>
       </w:pPr>
-      <w:r mr_bName="mr_bName37">
+      <w:r mr_bName="mr_bName29">
         <w:t xml:space="preserve">Terminology Constraints</w:t>
       </w:r>
     </w:p>
@@ -16884,7 +16545,7 @@
       <w:pPr>
         <w:pStyle w:val="Heading3"/>
       </w:pPr>
-      <w:r mr_bName="mr_bName37">
+      <w:r mr_bName="mr_bName29">
         <w:t xml:space="preserve">Profile Elements</w:t>
       </w:r>
     </w:p>
@@ -16894,7 +16555,7 @@
       </w:pPr>
       <w:bookmarkStart w:id="_eb65cb2938a6220d8f4a10f0d8aba136" w:name="_eb65cb2938a6220d8f4a10f0d8aba136"/>
       <w:r>
-        <w:t xml:space="preserve">ConstraintProfile::DateInterval [Class]</w:t>
+        <w:t xml:space="preserve">DateInterval [Class]</w:t>
       </w:r>
       <w:bookmarkEnd w:id="_eb65cb2938a6220d8f4a10f0d8aba136"/>
     </w:p>
@@ -16965,7 +16626,7 @@
       <w:hyperlink w:anchor="_3ae971b2839139d9692e47ec472148b6" w:history="1">
         <w:r>
           <w:rStyle w:val="Hyperlink"/>
-          <w:t xml:space="preserve">Interval</w:t>
+          <w:t xml:space="preserve">ConstraintProfile::Interval</w:t>
         </w:r>
       </w:hyperlink>
     </w:p>
@@ -17065,7 +16726,7 @@
       </w:pPr>
       <w:bookmarkStart w:id="_956e6c028c830c0453b74cbd2204109e" w:name="_956e6c028c830c0453b74cbd2204109e"/>
       <w:r>
-        <w:t xml:space="preserve">ConstraintProfile::DateTimeInterval [Class]</w:t>
+        <w:t xml:space="preserve">DateTimeInterval [Class]</w:t>
       </w:r>
       <w:bookmarkEnd w:id="_956e6c028c830c0453b74cbd2204109e"/>
     </w:p>
@@ -17136,7 +16797,7 @@
       <w:hyperlink w:anchor="_3ae971b2839139d9692e47ec472148b6" w:history="1">
         <w:r>
           <w:rStyle w:val="Hyperlink"/>
-          <w:t xml:space="preserve">Interval</w:t>
+          <w:t xml:space="preserve">ConstraintProfile::Interval</w:t>
         </w:r>
       </w:hyperlink>
     </w:p>
@@ -17236,7 +16897,7 @@
       </w:pPr>
       <w:bookmarkStart w:id="_3d4fd0ce80d2a2e88d2f42b3cb7dbec5" w:name="_3d4fd0ce80d2a2e88d2f42b3cb7dbec5"/>
       <w:r>
-        <w:t xml:space="preserve">ConstraintProfile::DurationInterval [Class]</w:t>
+        <w:t xml:space="preserve">DurationInterval [Class]</w:t>
       </w:r>
       <w:bookmarkEnd w:id="_3d4fd0ce80d2a2e88d2f42b3cb7dbec5"/>
     </w:p>
@@ -17307,7 +16968,7 @@
       <w:hyperlink w:anchor="_3ae971b2839139d9692e47ec472148b6" w:history="1">
         <w:r>
           <w:rStyle w:val="Hyperlink"/>
-          <w:t xml:space="preserve">Interval</w:t>
+          <w:t xml:space="preserve">ConstraintProfile::Interval</w:t>
         </w:r>
       </w:hyperlink>
     </w:p>
@@ -17407,7 +17068,7 @@
       </w:pPr>
       <w:bookmarkStart w:id="_86618450de28d822bd6b57b67a32ab2b" w:name="_86618450de28d822bd6b57b67a32ab2b"/>
       <w:r>
-        <w:t xml:space="preserve">ConstraintProfile::IntegerInterval [Class]</w:t>
+        <w:t xml:space="preserve">IntegerInterval [Class]</w:t>
       </w:r>
       <w:bookmarkEnd w:id="_86618450de28d822bd6b57b67a32ab2b"/>
     </w:p>
@@ -17478,7 +17139,7 @@
       <w:hyperlink w:anchor="_3ae971b2839139d9692e47ec472148b6" w:history="1">
         <w:r>
           <w:rStyle w:val="Hyperlink"/>
-          <w:t xml:space="preserve">Interval</w:t>
+          <w:t xml:space="preserve">ConstraintProfile::Interval</w:t>
         </w:r>
       </w:hyperlink>
     </w:p>
@@ -17578,7 +17239,7 @@
       </w:pPr>
       <w:bookmarkStart w:id="_3ae971b2839139d9692e47ec472148b6" w:name="_3ae971b2839139d9692e47ec472148b6"/>
       <w:r>
-        <w:t xml:space="preserve">ConstraintProfile::Interval [Class]</w:t>
+        <w:t xml:space="preserve">Interval [Class]</w:t>
       </w:r>
       <w:bookmarkEnd w:id="_3ae971b2839139d9692e47ec472148b6"/>
     </w:p>
@@ -17649,7 +17310,7 @@
       <w:hyperlink w:anchor="_eb65cb2938a6220d8f4a10f0d8aba136" w:history="1">
         <w:r>
           <w:rStyle w:val="Hyperlink"/>
-          <w:t xml:space="preserve">DateInterval</w:t>
+          <w:t xml:space="preserve">ConstraintProfile::DateInterval</w:t>
         </w:r>
       </w:hyperlink>
       <w:r>
@@ -17663,7 +17324,7 @@
       <w:hyperlink w:anchor="_956e6c028c830c0453b74cbd2204109e" w:history="1">
         <w:r>
           <w:rStyle w:val="Hyperlink"/>
-          <w:t xml:space="preserve">DateTimeInterval</w:t>
+          <w:t xml:space="preserve">ConstraintProfile::DateTimeInterval</w:t>
         </w:r>
       </w:hyperlink>
       <w:r>
@@ -17677,7 +17338,7 @@
       <w:hyperlink w:anchor="_3d4fd0ce80d2a2e88d2f42b3cb7dbec5" w:history="1">
         <w:r>
           <w:rStyle w:val="Hyperlink"/>
-          <w:t xml:space="preserve">DurationInterval</w:t>
+          <w:t xml:space="preserve">ConstraintProfile::DurationInterval</w:t>
         </w:r>
       </w:hyperlink>
       <w:r>
@@ -17691,7 +17352,7 @@
       <w:hyperlink w:anchor="_86618450de28d822bd6b57b67a32ab2b" w:history="1">
         <w:r>
           <w:rStyle w:val="Hyperlink"/>
-          <w:t xml:space="preserve">IntegerInterval</w:t>
+          <w:t xml:space="preserve">ConstraintProfile::IntegerInterval</w:t>
         </w:r>
       </w:hyperlink>
       <w:r>
@@ -17705,7 +17366,7 @@
       <w:hyperlink w:anchor="_d4f7314ff920dd15ee0e834cfbd4e6f2" w:history="1">
         <w:r>
           <w:rStyle w:val="Hyperlink"/>
-          <w:t xml:space="preserve">RealInterval</w:t>
+          <w:t xml:space="preserve">ConstraintProfile::RealInterval</w:t>
         </w:r>
       </w:hyperlink>
       <w:r>
@@ -17719,7 +17380,7 @@
       <w:hyperlink w:anchor="_2db4f3574d756c0312a2a6559efd3ad9" w:history="1">
         <w:r>
           <w:rStyle w:val="Hyperlink"/>
-          <w:t xml:space="preserve">TimeInterval</w:t>
+          <w:t xml:space="preserve">ConstraintProfile::TimeInterval</w:t>
         </w:r>
       </w:hyperlink>
     </w:p>
@@ -17819,7 +17480,7 @@
       </w:pPr>
       <w:bookmarkStart w:id="_d4f7314ff920dd15ee0e834cfbd4e6f2" w:name="_d4f7314ff920dd15ee0e834cfbd4e6f2"/>
       <w:r>
-        <w:t xml:space="preserve">ConstraintProfile::RealInterval [Class]</w:t>
+        <w:t xml:space="preserve">RealInterval [Class]</w:t>
       </w:r>
       <w:bookmarkEnd w:id="_d4f7314ff920dd15ee0e834cfbd4e6f2"/>
     </w:p>
@@ -17890,7 +17551,7 @@
       <w:hyperlink w:anchor="_3ae971b2839139d9692e47ec472148b6" w:history="1">
         <w:r>
           <w:rStyle w:val="Hyperlink"/>
-          <w:t xml:space="preserve">Interval</w:t>
+          <w:t xml:space="preserve">ConstraintProfile::Interval</w:t>
         </w:r>
       </w:hyperlink>
     </w:p>
@@ -17990,7 +17651,7 @@
       </w:pPr>
       <w:bookmarkStart w:id="_2db4f3574d756c0312a2a6559efd3ad9" w:name="_2db4f3574d756c0312a2a6559efd3ad9"/>
       <w:r>
-        <w:t xml:space="preserve">ConstraintProfile::TimeInterval [Class]</w:t>
+        <w:t xml:space="preserve">TimeInterval [Class]</w:t>
       </w:r>
       <w:bookmarkEnd w:id="_2db4f3574d756c0312a2a6559efd3ad9"/>
     </w:p>
@@ -18061,7 +17722,7 @@
       <w:hyperlink w:anchor="_3ae971b2839139d9692e47ec472148b6" w:history="1">
         <w:r>
           <w:rStyle w:val="Hyperlink"/>
-          <w:t xml:space="preserve">Interval</w:t>
+          <w:t xml:space="preserve">ConstraintProfile::Interval</w:t>
         </w:r>
       </w:hyperlink>
     </w:p>
@@ -18161,7 +17822,7 @@
       </w:pPr>
       <w:bookmarkStart w:id="_82494802913d8048ecbb8cfa6650f65c" w:name="_82494802913d8048ecbb8cfa6650f65c"/>
       <w:r>
-        <w:t xml:space="preserve">ConstraintProfile::AMLType [Stereotype]</w:t>
+        <w:t xml:space="preserve">AMLType [Stereotype]</w:t>
       </w:r>
       <w:bookmarkEnd w:id="_82494802913d8048ecbb8cfa6650f65c"/>
     </w:p>
@@ -18239,7 +17900,7 @@
       </w:pPr>
       <w:bookmarkStart w:id="_fa40d7338aecd18f94732d3b02e2bd79" w:name="_fa40d7338aecd18f94732d3b02e2bd79"/>
       <w:r>
-        <w:t xml:space="preserve">ConstraintProfile::Archetype [Stereotype]</w:t>
+        <w:t xml:space="preserve">Archetype [Stereotype]</w:t>
       </w:r>
       <w:bookmarkEnd w:id="_fa40d7338aecd18f94732d3b02e2bd79"/>
     </w:p>
@@ -18984,7 +18645,7 @@
       </w:pPr>
       <w:bookmarkStart w:id="_0b9a31ba0d555948989d18ebe882ae92" w:name="_0b9a31ba0d555948989d18ebe882ae92"/>
       <w:r>
-        <w:t xml:space="preserve">ConstraintProfile::ArchetypeCurrentVersion [Stereotype]</w:t>
+        <w:t xml:space="preserve">ArchetypeCurrentVersion [Stereotype]</w:t>
       </w:r>
       <w:bookmarkEnd w:id="_0b9a31ba0d555948989d18ebe882ae92"/>
     </w:p>
@@ -19120,7 +18781,7 @@
       </w:pPr>
       <w:bookmarkStart w:id="_839655ee868d32a13ebf365a1d258389" w:name="_839655ee868d32a13ebf365a1d258389"/>
       <w:r>
-        <w:t xml:space="preserve">ConstraintProfile::ArchetypeId [Stereotype]</w:t>
+        <w:t xml:space="preserve">ArchetypeId [Stereotype]</w:t>
       </w:r>
       <w:bookmarkEnd w:id="_839655ee868d32a13ebf365a1d258389"/>
     </w:p>
@@ -19270,7 +18931,7 @@
       </w:pPr>
       <w:bookmarkStart w:id="_0f9d83c23878de534b0e06d78416cb03" w:name="_0f9d83c23878de534b0e06d78416cb03"/>
       <w:r>
-        <w:t xml:space="preserve">ConstraintProfile::ArchetypeLibrary [Stereotype]</w:t>
+        <w:t xml:space="preserve">ArchetypeLibrary [Stereotype]</w:t>
       </w:r>
       <w:bookmarkEnd w:id="_0f9d83c23878de534b0e06d78416cb03"/>
     </w:p>
@@ -19522,7 +19183,7 @@
       </w:pPr>
       <w:bookmarkStart w:id="_6eafe370f24f01390e7ab79d6568ea94" w:name="_6eafe370f24f01390e7ab79d6568ea94"/>
       <w:r>
-        <w:t xml:space="preserve">ConstraintProfile::ArchetypeRootConstraint [Stereotype]</w:t>
+        <w:t xml:space="preserve">ArchetypeRootConstraint [Stereotype]</w:t>
       </w:r>
       <w:bookmarkEnd w:id="_6eafe370f24f01390e7ab79d6568ea94"/>
     </w:p>
@@ -19593,7 +19254,7 @@
       <w:hyperlink w:anchor="_6de94cd3c6736f017766fe61020a5a13" w:history="1">
         <w:r>
           <w:rStyle w:val="Hyperlink"/>
-          <w:t xml:space="preserve">TargetConstraint</w:t>
+          <w:t xml:space="preserve">ConstraintProfile::TargetConstraint</w:t>
         </w:r>
       </w:hyperlink>
     </w:p>
@@ -19737,7 +19398,7 @@
       </w:pPr>
       <w:bookmarkStart w:id="_f5f73ce565f73d8b4808997e54e8e698" w:name="_f5f73ce565f73d8b4808997e54e8e698"/>
       <w:r>
-        <w:t xml:space="preserve">ConstraintProfile::ArchetypeRootProxy [Stereotype]</w:t>
+        <w:t xml:space="preserve">ArchetypeRootProxy [Stereotype]</w:t>
       </w:r>
       <w:bookmarkEnd w:id="_f5f73ce565f73d8b4808997e54e8e698"/>
     </w:p>
@@ -19847,7 +19508,7 @@
       <w:hyperlink w:anchor="_c8ae60f7f44b70cf5dce7db03aa6ac1e" w:history="1">
         <w:r>
           <w:rStyle w:val="Hyperlink"/>
-          <w:t xml:space="preserve">ObjectConstraintProxy</w:t>
+          <w:t xml:space="preserve">ConstraintProfile::ObjectConstraintProxy</w:t>
         </w:r>
       </w:hyperlink>
     </w:p>
@@ -19940,7 +19601,7 @@
       </w:pPr>
       <w:bookmarkStart w:id="_eee227616f3dfa3dfbb9db02a8312527" w:name="_eee227616f3dfa3dfbb9db02a8312527"/>
       <w:r>
-        <w:t xml:space="preserve">ConstraintProfile::ArchetypeType [Stereotype]</w:t>
+        <w:t xml:space="preserve">ArchetypeType [Stereotype]</w:t>
       </w:r>
       <w:bookmarkEnd w:id="_eee227616f3dfa3dfbb9db02a8312527"/>
     </w:p>
@@ -20076,7 +19737,7 @@
       </w:pPr>
       <w:bookmarkStart w:id="_61831f1c446a753e3069251f603bfa37" w:name="_61831f1c446a753e3069251f603bfa37"/>
       <w:r>
-        <w:t xml:space="preserve">ConstraintProfile::ArchetypeVersion [Stereotype]</w:t>
+        <w:t xml:space="preserve">ArchetypeVersion [Stereotype]</w:t>
       </w:r>
       <w:bookmarkEnd w:id="_61831f1c446a753e3069251f603bfa37"/>
     </w:p>
@@ -20162,7 +19823,7 @@
       <w:hyperlink w:anchor="_13ad6987e15b787d385f0b30ff25d6c9" w:history="1">
         <w:r>
           <w:rStyle w:val="Hyperlink"/>
-          <w:t xml:space="preserve">AuthoredResource</w:t>
+          <w:t xml:space="preserve">ConstraintProfile::AuthoredResource</w:t>
         </w:r>
       </w:hyperlink>
       <w:r>
@@ -20176,7 +19837,7 @@
       <w:hyperlink w:anchor="_bd9b14c4d7198d36c5a9dec9c2836b62" w:history="1">
         <w:r>
           <w:rStyle w:val="Hyperlink"/>
-          <w:t xml:space="preserve">ComplexObjectConstraint</w:t>
+          <w:t xml:space="preserve">ConstraintProfile::ComplexObjectConstraint</w:t>
         </w:r>
       </w:hyperlink>
     </w:p>
@@ -20422,7 +20083,7 @@
       </w:pPr>
       <w:bookmarkStart w:id="_a52ae204605fde9be3c14dbc4365e24a" w:name="_a52ae204605fde9be3c14dbc4365e24a"/>
       <w:r>
-        <w:t xml:space="preserve">ConstraintProfile::ArchetypeVersionId [Stereotype]</w:t>
+        <w:t xml:space="preserve">ArchetypeVersionId [Stereotype]</w:t>
       </w:r>
       <w:bookmarkEnd w:id="_a52ae204605fde9be3c14dbc4365e24a"/>
     </w:p>
@@ -20592,7 +20253,7 @@
       </w:pPr>
       <w:bookmarkStart w:id="_4bc615eb2707782fc8254702b7e0b435" w:name="_4bc615eb2707782fc8254702b7e0b435"/>
       <w:r>
-        <w:t xml:space="preserve">ConstraintProfile::AttributeCollectionConstraint [Stereotype]</w:t>
+        <w:t xml:space="preserve">AttributeCollectionConstraint [Stereotype]</w:t>
       </w:r>
       <w:bookmarkEnd w:id="_4bc615eb2707782fc8254702b7e0b435"/>
     </w:p>
@@ -20663,7 +20324,7 @@
       <w:hyperlink w:anchor="_1bf8a3231ae21af2dec84426b5618c38" w:history="1">
         <w:r>
           <w:rStyle w:val="Hyperlink"/>
-          <w:t xml:space="preserve">AttributeConstraint</w:t>
+          <w:t xml:space="preserve">ConstraintProfile::AttributeConstraint</w:t>
         </w:r>
       </w:hyperlink>
     </w:p>
@@ -20756,7 +20417,7 @@
       </w:pPr>
       <w:bookmarkStart w:id="_1bf8a3231ae21af2dec84426b5618c38" w:name="_1bf8a3231ae21af2dec84426b5618c38"/>
       <w:r>
-        <w:t xml:space="preserve">ConstraintProfile::AttributeConstraint [Stereotype]</w:t>
+        <w:t xml:space="preserve">AttributeConstraint [Stereotype]</w:t>
       </w:r>
       <w:bookmarkEnd w:id="_1bf8a3231ae21af2dec84426b5618c38"/>
     </w:p>
@@ -20847,7 +20508,7 @@
       <w:hyperlink w:anchor="_4bc615eb2707782fc8254702b7e0b435" w:history="1">
         <w:r>
           <w:rStyle w:val="Hyperlink"/>
-          <w:t xml:space="preserve">AttributeCollectionConstraint</w:t>
+          <w:t xml:space="preserve">ConstraintProfile::AttributeCollectionConstraint</w:t>
         </w:r>
       </w:hyperlink>
       <w:r>
@@ -20861,7 +20522,7 @@
       <w:hyperlink w:anchor="_2d1a6d8b2806092b50ec3fd4cd2db35b" w:history="1">
         <w:r>
           <w:rStyle w:val="Hyperlink"/>
-          <w:t xml:space="preserve">SingularAttributeConstraint</w:t>
+          <w:t xml:space="preserve">ConstraintProfile::SingularAttributeConstraint</w:t>
         </w:r>
       </w:hyperlink>
     </w:p>
@@ -21005,7 +20666,7 @@
       </w:pPr>
       <w:bookmarkStart w:id="_13ad6987e15b787d385f0b30ff25d6c9" w:name="_13ad6987e15b787d385f0b30ff25d6c9"/>
       <w:r>
-        <w:t xml:space="preserve">ConstraintProfile::AuthoredResource [Stereotype]</w:t>
+        <w:t xml:space="preserve">AuthoredResource [Stereotype]</w:t>
       </w:r>
       <w:bookmarkEnd w:id="_13ad6987e15b787d385f0b30ff25d6c9"/>
     </w:p>
@@ -21180,7 +20841,7 @@
       <w:hyperlink w:anchor="_61831f1c446a753e3069251f603bfa37" w:history="1">
         <w:r>
           <w:rStyle w:val="Hyperlink"/>
-          <w:t xml:space="preserve">ArchetypeVersion</w:t>
+          <w:t xml:space="preserve">ConstraintProfile::ArchetypeVersion</w:t>
         </w:r>
       </w:hyperlink>
     </w:p>
@@ -21558,7 +21219,7 @@
       </w:pPr>
       <w:bookmarkStart w:id="_40ee863e6fd02692437dae1d81ba12de" w:name="_40ee863e6fd02692437dae1d81ba12de"/>
       <w:r>
-        <w:t xml:space="preserve">ConstraintProfile::BooleanConstraint [Stereotype]</w:t>
+        <w:t xml:space="preserve">BooleanConstraint [Stereotype]</w:t>
       </w:r>
       <w:bookmarkEnd w:id="_40ee863e6fd02692437dae1d81ba12de"/>
     </w:p>
@@ -21629,7 +21290,7 @@
       <w:hyperlink w:anchor="_c72b6d9c8a46b96f02fdfefe3b8b0568" w:history="1">
         <w:r>
           <w:rStyle w:val="Hyperlink"/>
-          <w:t xml:space="preserve">PrimitiveObjectConstraint</w:t>
+          <w:t xml:space="preserve">ConstraintProfile::PrimitiveObjectConstraint</w:t>
         </w:r>
       </w:hyperlink>
     </w:p>
@@ -21812,7 +21473,7 @@
       </w:pPr>
       <w:bookmarkStart w:id="_bd9b14c4d7198d36c5a9dec9c2836b62" w:name="_bd9b14c4d7198d36c5a9dec9c2836b62"/>
       <w:r>
-        <w:t xml:space="preserve">ConstraintProfile::ComplexObjectConstraint [Stereotype]</w:t>
+        <w:t xml:space="preserve">ComplexObjectConstraint [Stereotype]</w:t>
       </w:r>
       <w:bookmarkEnd w:id="_bd9b14c4d7198d36c5a9dec9c2836b62"/>
     </w:p>
@@ -21925,7 +21586,7 @@
       <w:hyperlink w:anchor="_ad75af95f635bdf35f69d9db9b17aae2" w:history="1">
         <w:r>
           <w:rStyle w:val="Hyperlink"/>
-          <w:t xml:space="preserve">ObjectConstraint</w:t>
+          <w:t xml:space="preserve">ConstraintProfile::ObjectConstraint</w:t>
         </w:r>
       </w:hyperlink>
     </w:p>
@@ -21968,7 +21629,7 @@
       <w:hyperlink w:anchor="_61831f1c446a753e3069251f603bfa37" w:history="1">
         <w:r>
           <w:rStyle w:val="Hyperlink"/>
-          <w:t xml:space="preserve">ArchetypeVersion</w:t>
+          <w:t xml:space="preserve">ConstraintProfile::ArchetypeVersion</w:t>
         </w:r>
       </w:hyperlink>
     </w:p>
@@ -22092,7 +21753,7 @@
       </w:pPr>
       <w:bookmarkStart w:id="_f91b532413834ad1de94d0b0af526f5b" w:name="_f91b532413834ad1de94d0b0af526f5b"/>
       <w:r>
-        <w:t xml:space="preserve">ConstraintProfile::Constrains [Stereotype]</w:t>
+        <w:t xml:space="preserve">Constrains [Stereotype]</w:t>
       </w:r>
       <w:bookmarkEnd w:id="_f91b532413834ad1de94d0b0af526f5b"/>
     </w:p>
@@ -22215,7 +21876,7 @@
       <w:hyperlink w:anchor="_6de94cd3c6736f017766fe61020a5a13" w:history="1">
         <w:r>
           <w:rStyle w:val="Hyperlink"/>
-          <w:t xml:space="preserve">TargetConstraint</w:t>
+          <w:t xml:space="preserve">ConstraintProfile::TargetConstraint</w:t>
         </w:r>
       </w:hyperlink>
     </w:p>
@@ -22298,7 +21959,7 @@
       </w:pPr>
       <w:bookmarkStart w:id="_ff8930d68c378c02c221704764a5c9d4" w:name="_ff8930d68c378c02c221704764a5c9d4"/>
       <w:r>
-        <w:t xml:space="preserve">ConstraintProfile::DateConstraint [Stereotype]</w:t>
+        <w:t xml:space="preserve">DateConstraint [Stereotype]</w:t>
       </w:r>
       <w:bookmarkEnd w:id="_ff8930d68c378c02c221704764a5c9d4"/>
     </w:p>
@@ -22369,7 +22030,7 @@
       <w:hyperlink w:anchor="_c72b6d9c8a46b96f02fdfefe3b8b0568" w:history="1">
         <w:r>
           <w:rStyle w:val="Hyperlink"/>
-          <w:t xml:space="preserve">PrimitiveObjectConstraint</w:t>
+          <w:t xml:space="preserve">ConstraintProfile::PrimitiveObjectConstraint</w:t>
         </w:r>
       </w:hyperlink>
     </w:p>
@@ -22630,7 +22291,7 @@
       </w:pPr>
       <w:bookmarkStart w:id="_7dde1322feeec9c32a95df44c39d8e48" w:name="_7dde1322feeec9c32a95df44c39d8e48"/>
       <w:r>
-        <w:t xml:space="preserve">ConstraintProfile::DateTimeConstraint [Stereotype]</w:t>
+        <w:t xml:space="preserve">DateTimeConstraint [Stereotype]</w:t>
       </w:r>
       <w:bookmarkEnd w:id="_7dde1322feeec9c32a95df44c39d8e48"/>
     </w:p>
@@ -22701,7 +22362,7 @@
       <w:hyperlink w:anchor="_c72b6d9c8a46b96f02fdfefe3b8b0568" w:history="1">
         <w:r>
           <w:rStyle w:val="Hyperlink"/>
-          <w:t xml:space="preserve">PrimitiveObjectConstraint</w:t>
+          <w:t xml:space="preserve">ConstraintProfile::PrimitiveObjectConstraint</w:t>
         </w:r>
       </w:hyperlink>
     </w:p>
@@ -23013,7 +22674,7 @@
       </w:pPr>
       <w:bookmarkStart w:id="_384c080719f5bd1b45eae1293215b466" w:name="_384c080719f5bd1b45eae1293215b466"/>
       <w:r>
-        <w:t xml:space="preserve">ConstraintProfile::DurationConstraint [Stereotype]</w:t>
+        <w:t xml:space="preserve">DurationConstraint [Stereotype]</w:t>
       </w:r>
       <w:bookmarkEnd w:id="_384c080719f5bd1b45eae1293215b466"/>
     </w:p>
@@ -23084,7 +22745,7 @@
       <w:hyperlink w:anchor="_c72b6d9c8a46b96f02fdfefe3b8b0568" w:history="1">
         <w:r>
           <w:rStyle w:val="Hyperlink"/>
-          <w:t xml:space="preserve">PrimitiveObjectConstraint</w:t>
+          <w:t xml:space="preserve">ConstraintProfile::PrimitiveObjectConstraint</w:t>
         </w:r>
       </w:hyperlink>
     </w:p>
@@ -23345,7 +23006,7 @@
       </w:pPr>
       <w:bookmarkStart w:id="_7b4688dbd3826f33c726c87847ae4a72" w:name="_7b4688dbd3826f33c726c87847ae4a72"/>
       <w:r>
-        <w:t xml:space="preserve">ConstraintProfile::EnumeratedValueDomainConstraint [Stereotype]</w:t>
+        <w:t xml:space="preserve">EnumeratedValueDomainConstraint [Stereotype]</w:t>
       </w:r>
       <w:bookmarkEnd w:id="_7b4688dbd3826f33c726c87847ae4a72"/>
     </w:p>
@@ -23448,7 +23109,7 @@
       <w:hyperlink w:anchor="_1bc74c3698f61990aff3aec96088f0a9" w:history="1">
         <w:r>
           <w:rStyle w:val="Hyperlink"/>
-          <w:t xml:space="preserve">EnumerationConstraint</w:t>
+          <w:t xml:space="preserve">ConstraintProfile::EnumerationConstraint</w:t>
         </w:r>
       </w:hyperlink>
     </w:p>
@@ -23541,7 +23202,7 @@
       </w:pPr>
       <w:bookmarkStart w:id="_1bc74c3698f61990aff3aec96088f0a9" w:name="_1bc74c3698f61990aff3aec96088f0a9"/>
       <w:r>
-        <w:t xml:space="preserve">ConstraintProfile::EnumerationConstraint [Stereotype]</w:t>
+        <w:t xml:space="preserve">EnumerationConstraint [Stereotype]</w:t>
       </w:r>
       <w:bookmarkEnd w:id="_1bc74c3698f61990aff3aec96088f0a9"/>
     </w:p>
@@ -23804,7 +23465,7 @@
       <w:hyperlink w:anchor="_ad75af95f635bdf35f69d9db9b17aae2" w:history="1">
         <w:r>
           <w:rStyle w:val="Hyperlink"/>
-          <w:t xml:space="preserve">ObjectConstraint</w:t>
+          <w:t xml:space="preserve">ConstraintProfile::ObjectConstraint</w:t>
         </w:r>
       </w:hyperlink>
     </w:p>
@@ -23847,7 +23508,7 @@
       <w:hyperlink w:anchor="_7b4688dbd3826f33c726c87847ae4a72" w:history="1">
         <w:r>
           <w:rStyle w:val="Hyperlink"/>
-          <w:t xml:space="preserve">EnumeratedValueDomainConstraint</w:t>
+          <w:t xml:space="preserve">ConstraintProfile::EnumeratedValueDomainConstraint</w:t>
         </w:r>
       </w:hyperlink>
     </w:p>
@@ -24301,7 +23962,7 @@
       </w:pPr>
       <w:bookmarkStart w:id="_2219fb1dcaf5f26a0ed07de77d69cd5e" w:name="_2219fb1dcaf5f26a0ed07de77d69cd5e"/>
       <w:r>
-        <w:t xml:space="preserve">ConstraintProfile::IntegerConstraint [Stereotype]</w:t>
+        <w:t xml:space="preserve">IntegerConstraint [Stereotype]</w:t>
       </w:r>
       <w:bookmarkEnd w:id="_2219fb1dcaf5f26a0ed07de77d69cd5e"/>
     </w:p>
@@ -24372,7 +24033,7 @@
       <w:hyperlink w:anchor="_c72b6d9c8a46b96f02fdfefe3b8b0568" w:history="1">
         <w:r>
           <w:rStyle w:val="Hyperlink"/>
-          <w:t xml:space="preserve">PrimitiveObjectConstraint</w:t>
+          <w:t xml:space="preserve">ConstraintProfile::PrimitiveObjectConstraint</w:t>
         </w:r>
       </w:hyperlink>
     </w:p>
@@ -24645,7 +24306,7 @@
       </w:pPr>
       <w:bookmarkStart w:id="_ad75af95f635bdf35f69d9db9b17aae2" w:name="_ad75af95f635bdf35f69d9db9b17aae2"/>
       <w:r>
-        <w:t xml:space="preserve">ConstraintProfile::ObjectConstraint [Stereotype]</w:t>
+        <w:t xml:space="preserve">ObjectConstraint [Stereotype]</w:t>
       </w:r>
       <w:bookmarkEnd w:id="_ad75af95f635bdf35f69d9db9b17aae2"/>
     </w:p>
@@ -24848,7 +24509,7 @@
       <w:hyperlink w:anchor="_d45578f848d02aad83980903e5bde7d1" w:history="1">
         <w:r>
           <w:rStyle w:val="Hyperlink"/>
-          <w:t xml:space="preserve">DescribedItem</w:t>
+          <w:t xml:space="preserve">TerminologyProfile::DescribedItem</w:t>
         </w:r>
       </w:hyperlink>
     </w:p>
@@ -24891,7 +24552,7 @@
       <w:hyperlink w:anchor="_bd9b14c4d7198d36c5a9dec9c2836b62" w:history="1">
         <w:r>
           <w:rStyle w:val="Hyperlink"/>
-          <w:t xml:space="preserve">ComplexObjectConstraint</w:t>
+          <w:t xml:space="preserve">ConstraintProfile::ComplexObjectConstraint</w:t>
         </w:r>
       </w:hyperlink>
       <w:r>
@@ -24905,7 +24566,7 @@
       <w:hyperlink w:anchor="_1bc74c3698f61990aff3aec96088f0a9" w:history="1">
         <w:r>
           <w:rStyle w:val="Hyperlink"/>
-          <w:t xml:space="preserve">EnumerationConstraint</w:t>
+          <w:t xml:space="preserve">ConstraintProfile::EnumerationConstraint</w:t>
         </w:r>
       </w:hyperlink>
       <w:r>
@@ -24919,7 +24580,7 @@
       <w:hyperlink w:anchor="_c8ae60f7f44b70cf5dce7db03aa6ac1e" w:history="1">
         <w:r>
           <w:rStyle w:val="Hyperlink"/>
-          <w:t xml:space="preserve">ObjectConstraintProxy</w:t>
+          <w:t xml:space="preserve">ConstraintProfile::ObjectConstraintProxy</w:t>
         </w:r>
       </w:hyperlink>
       <w:r>
@@ -24933,7 +24594,7 @@
       <w:hyperlink w:anchor="_c72b6d9c8a46b96f02fdfefe3b8b0568" w:history="1">
         <w:r>
           <w:rStyle w:val="Hyperlink"/>
-          <w:t xml:space="preserve">PrimitiveObjectConstraint</w:t>
+          <w:t xml:space="preserve">ConstraintProfile::PrimitiveObjectConstraint</w:t>
         </w:r>
       </w:hyperlink>
     </w:p>
@@ -25057,7 +24718,7 @@
       </w:pPr>
       <w:bookmarkStart w:id="_c8ae60f7f44b70cf5dce7db03aa6ac1e" w:name="_c8ae60f7f44b70cf5dce7db03aa6ac1e"/>
       <w:r>
-        <w:t xml:space="preserve">ConstraintProfile::ObjectConstraintProxy [Stereotype]</w:t>
+        <w:t xml:space="preserve">ObjectConstraintProxy [Stereotype]</w:t>
       </w:r>
       <w:bookmarkEnd w:id="_c8ae60f7f44b70cf5dce7db03aa6ac1e"/>
     </w:p>
@@ -25180,7 +24841,7 @@
       <w:hyperlink w:anchor="_ad75af95f635bdf35f69d9db9b17aae2" w:history="1">
         <w:r>
           <w:rStyle w:val="Hyperlink"/>
-          <w:t xml:space="preserve">ObjectConstraint</w:t>
+          <w:t xml:space="preserve">ConstraintProfile::ObjectConstraint</w:t>
         </w:r>
       </w:hyperlink>
     </w:p>
@@ -25223,7 +24884,7 @@
       <w:hyperlink w:anchor="_f5f73ce565f73d8b4808997e54e8e698" w:history="1">
         <w:r>
           <w:rStyle w:val="Hyperlink"/>
-          <w:t xml:space="preserve">ArchetypeRootProxy</w:t>
+          <w:t xml:space="preserve">ConstraintProfile::ArchetypeRootProxy</w:t>
         </w:r>
       </w:hyperlink>
     </w:p>
@@ -25347,7 +25008,7 @@
       </w:pPr>
       <w:bookmarkStart w:id="_c72b6d9c8a46b96f02fdfefe3b8b0568" w:name="_c72b6d9c8a46b96f02fdfefe3b8b0568"/>
       <w:r>
-        <w:t xml:space="preserve">ConstraintProfile::PrimitiveObjectConstraint [Stereotype]</w:t>
+        <w:t xml:space="preserve">PrimitiveObjectConstraint [Stereotype]</w:t>
       </w:r>
       <w:bookmarkEnd w:id="_c72b6d9c8a46b96f02fdfefe3b8b0568"/>
     </w:p>
@@ -25485,7 +25146,7 @@
       <w:hyperlink w:anchor="_ad75af95f635bdf35f69d9db9b17aae2" w:history="1">
         <w:r>
           <w:rStyle w:val="Hyperlink"/>
-          <w:t xml:space="preserve">ObjectConstraint</w:t>
+          <w:t xml:space="preserve">ConstraintProfile::ObjectConstraint</w:t>
         </w:r>
       </w:hyperlink>
     </w:p>
@@ -25528,7 +25189,7 @@
       <w:hyperlink w:anchor="_40ee863e6fd02692437dae1d81ba12de" w:history="1">
         <w:r>
           <w:rStyle w:val="Hyperlink"/>
-          <w:t xml:space="preserve">BooleanConstraint</w:t>
+          <w:t xml:space="preserve">ConstraintProfile::BooleanConstraint</w:t>
         </w:r>
       </w:hyperlink>
       <w:r>
@@ -25542,7 +25203,7 @@
       <w:hyperlink w:anchor="_ff8930d68c378c02c221704764a5c9d4" w:history="1">
         <w:r>
           <w:rStyle w:val="Hyperlink"/>
-          <w:t xml:space="preserve">DateConstraint</w:t>
+          <w:t xml:space="preserve">ConstraintProfile::DateConstraint</w:t>
         </w:r>
       </w:hyperlink>
       <w:r>
@@ -25556,7 +25217,7 @@
       <w:hyperlink w:anchor="_7dde1322feeec9c32a95df44c39d8e48" w:history="1">
         <w:r>
           <w:rStyle w:val="Hyperlink"/>
-          <w:t xml:space="preserve">DateTimeConstraint</w:t>
+          <w:t xml:space="preserve">ConstraintProfile::DateTimeConstraint</w:t>
         </w:r>
       </w:hyperlink>
       <w:r>
@@ -25570,7 +25231,7 @@
       <w:hyperlink w:anchor="_384c080719f5bd1b45eae1293215b466" w:history="1">
         <w:r>
           <w:rStyle w:val="Hyperlink"/>
-          <w:t xml:space="preserve">DurationConstraint</w:t>
+          <w:t xml:space="preserve">ConstraintProfile::DurationConstraint</w:t>
         </w:r>
       </w:hyperlink>
       <w:r>
@@ -25584,7 +25245,7 @@
       <w:hyperlink w:anchor="_2219fb1dcaf5f26a0ed07de77d69cd5e" w:history="1">
         <w:r>
           <w:rStyle w:val="Hyperlink"/>
-          <w:t xml:space="preserve">IntegerConstraint</w:t>
+          <w:t xml:space="preserve">ConstraintProfile::IntegerConstraint</w:t>
         </w:r>
       </w:hyperlink>
       <w:r>
@@ -25598,7 +25259,7 @@
       <w:hyperlink w:anchor="_b921bc493035fb4e067213114372e254" w:history="1">
         <w:r>
           <w:rStyle w:val="Hyperlink"/>
-          <w:t xml:space="preserve">RealConstraint</w:t>
+          <w:t xml:space="preserve">ConstraintProfile::RealConstraint</w:t>
         </w:r>
       </w:hyperlink>
       <w:r>
@@ -25612,7 +25273,7 @@
       <w:hyperlink w:anchor="_982033c222702fafb1d4d3ed7b399317" w:history="1">
         <w:r>
           <w:rStyle w:val="Hyperlink"/>
-          <w:t xml:space="preserve">StringConstraint</w:t>
+          <w:t xml:space="preserve">ConstraintProfile::StringConstraint</w:t>
         </w:r>
       </w:hyperlink>
       <w:r>
@@ -25626,7 +25287,7 @@
       <w:hyperlink w:anchor="_ef76317db67a290898f39af3c51eee9c" w:history="1">
         <w:r>
           <w:rStyle w:val="Hyperlink"/>
-          <w:t xml:space="preserve">TerminologyCodeConstraint</w:t>
+          <w:t xml:space="preserve">ConstraintProfile::TerminologyCodeConstraint</w:t>
         </w:r>
       </w:hyperlink>
       <w:r>
@@ -25640,7 +25301,7 @@
       <w:hyperlink w:anchor="_d8c772ca77efc45bee8711f1de17afc0" w:history="1">
         <w:r>
           <w:rStyle w:val="Hyperlink"/>
-          <w:t xml:space="preserve">TimeConstraint</w:t>
+          <w:t xml:space="preserve">ConstraintProfile::TimeConstraint</w:t>
         </w:r>
       </w:hyperlink>
     </w:p>
@@ -25650,7 +25311,7 @@
       </w:pPr>
       <w:bookmarkStart w:id="_b921bc493035fb4e067213114372e254" w:name="_b921bc493035fb4e067213114372e254"/>
       <w:r>
-        <w:t xml:space="preserve">ConstraintProfile::RealConstraint [Stereotype]</w:t>
+        <w:t xml:space="preserve">RealConstraint [Stereotype]</w:t>
       </w:r>
       <w:bookmarkEnd w:id="_b921bc493035fb4e067213114372e254"/>
     </w:p>
@@ -25721,7 +25382,7 @@
       <w:hyperlink w:anchor="_c72b6d9c8a46b96f02fdfefe3b8b0568" w:history="1">
         <w:r>
           <w:rStyle w:val="Hyperlink"/>
-          <w:t xml:space="preserve">PrimitiveObjectConstraint</w:t>
+          <w:t xml:space="preserve">ConstraintProfile::PrimitiveObjectConstraint</w:t>
         </w:r>
       </w:hyperlink>
     </w:p>
@@ -25943,7 +25604,7 @@
       </w:pPr>
       <w:bookmarkStart w:id="_ae519954bfcbf4564dc31d9d1b694789" w:name="_ae519954bfcbf4564dc31d9d1b694789"/>
       <w:r>
-        <w:t xml:space="preserve">ConstraintProfile::ReferenceModel [Stereotype]</w:t>
+        <w:t xml:space="preserve">ReferenceModel [Stereotype]</w:t>
       </w:r>
       <w:bookmarkEnd w:id="_ae519954bfcbf4564dc31d9d1b694789"/>
     </w:p>
@@ -26036,7 +25697,7 @@
       </w:pPr>
       <w:bookmarkStart w:id="_0ce2b29ea1a1410087dae9200ed62528" w:name="_0ce2b29ea1a1410087dae9200ed62528"/>
       <w:r>
-        <w:t xml:space="preserve">ConstraintProfile::ReferenceModelImport [Stereotype]</w:t>
+        <w:t xml:space="preserve">ReferenceModelImport [Stereotype]</w:t>
       </w:r>
       <w:bookmarkEnd w:id="_0ce2b29ea1a1410087dae9200ed62528"/>
     </w:p>
@@ -26298,7 +25959,7 @@
       </w:pPr>
       <w:bookmarkStart w:id="_2363e45c670e7e760b4676036b10e751" w:name="_2363e45c670e7e760b4676036b10e751"/>
       <w:r>
-        <w:t xml:space="preserve">ConstraintProfile::ResourceDescription [Stereotype]</w:t>
+        <w:t xml:space="preserve">ResourceDescription [Stereotype]</w:t>
       </w:r>
       <w:bookmarkEnd w:id="_2363e45c670e7e760b4676036b10e751"/>
     </w:p>
@@ -26376,7 +26037,7 @@
       </w:pPr>
       <w:bookmarkStart w:id="_74961ad8a1e3c30cd89ad432319e647b" w:name="_74961ad8a1e3c30cd89ad432319e647b"/>
       <w:r>
-        <w:t xml:space="preserve">ConstraintProfile::ResourceTranslation [Stereotype]</w:t>
+        <w:t xml:space="preserve">ResourceTranslation [Stereotype]</w:t>
       </w:r>
       <w:bookmarkEnd w:id="_74961ad8a1e3c30cd89ad432319e647b"/>
     </w:p>
@@ -26568,7 +26229,7 @@
       </w:pPr>
       <w:bookmarkStart w:id="_2d1a6d8b2806092b50ec3fd4cd2db35b" w:name="_2d1a6d8b2806092b50ec3fd4cd2db35b"/>
       <w:r>
-        <w:t xml:space="preserve">ConstraintProfile::SingularAttributeConstraint [Stereotype]</w:t>
+        <w:t xml:space="preserve">SingularAttributeConstraint [Stereotype]</w:t>
       </w:r>
       <w:bookmarkEnd w:id="_2d1a6d8b2806092b50ec3fd4cd2db35b"/>
     </w:p>
@@ -26639,7 +26300,7 @@
       <w:hyperlink w:anchor="_1bf8a3231ae21af2dec84426b5618c38" w:history="1">
         <w:r>
           <w:rStyle w:val="Hyperlink"/>
-          <w:t xml:space="preserve">AttributeConstraint</w:t>
+          <w:t xml:space="preserve">ConstraintProfile::AttributeConstraint</w:t>
         </w:r>
       </w:hyperlink>
     </w:p>
@@ -26732,7 +26393,7 @@
       </w:pPr>
       <w:bookmarkStart w:id="_982033c222702fafb1d4d3ed7b399317" w:name="_982033c222702fafb1d4d3ed7b399317"/>
       <w:r>
-        <w:t xml:space="preserve">ConstraintProfile::StringConstraint [Stereotype]</w:t>
+        <w:t xml:space="preserve">StringConstraint [Stereotype]</w:t>
       </w:r>
       <w:bookmarkEnd w:id="_982033c222702fafb1d4d3ed7b399317"/>
     </w:p>
@@ -26803,7 +26464,7 @@
       <w:hyperlink w:anchor="_c72b6d9c8a46b96f02fdfefe3b8b0568" w:history="1">
         <w:r>
           <w:rStyle w:val="Hyperlink"/>
-          <w:t xml:space="preserve">PrimitiveObjectConstraint</w:t>
+          <w:t xml:space="preserve">ConstraintProfile::PrimitiveObjectConstraint</w:t>
         </w:r>
       </w:hyperlink>
     </w:p>
@@ -27076,7 +26737,7 @@
       </w:pPr>
       <w:bookmarkStart w:id="_6de94cd3c6736f017766fe61020a5a13" w:name="_6de94cd3c6736f017766fe61020a5a13"/>
       <w:r>
-        <w:t xml:space="preserve">ConstraintProfile::TargetConstraint [Stereotype]</w:t>
+        <w:t xml:space="preserve">TargetConstraint [Stereotype]</w:t>
       </w:r>
       <w:bookmarkEnd w:id="_6de94cd3c6736f017766fe61020a5a13"/>
     </w:p>
@@ -27147,7 +26808,7 @@
       <w:hyperlink w:anchor="_f91b532413834ad1de94d0b0af526f5b" w:history="1">
         <w:r>
           <w:rStyle w:val="Hyperlink"/>
-          <w:t xml:space="preserve">Constrains</w:t>
+          <w:t xml:space="preserve">ConstraintProfile::Constrains</w:t>
         </w:r>
       </w:hyperlink>
     </w:p>
@@ -27190,7 +26851,7 @@
       <w:hyperlink w:anchor="_6eafe370f24f01390e7ab79d6568ea94" w:history="1">
         <w:r>
           <w:rStyle w:val="Hyperlink"/>
-          <w:t xml:space="preserve">ArchetypeRootConstraint</w:t>
+          <w:t xml:space="preserve">ConstraintProfile::ArchetypeRootConstraint</w:t>
         </w:r>
       </w:hyperlink>
     </w:p>
@@ -27314,7 +26975,7 @@
       </w:pPr>
       <w:bookmarkStart w:id="_ef76317db67a290898f39af3c51eee9c" w:name="_ef76317db67a290898f39af3c51eee9c"/>
       <w:r>
-        <w:t xml:space="preserve">ConstraintProfile::TerminologyCodeConstraint [Stereotype]</w:t>
+        <w:t xml:space="preserve">TerminologyCodeConstraint [Stereotype]</w:t>
       </w:r>
       <w:bookmarkEnd w:id="_ef76317db67a290898f39af3c51eee9c"/>
     </w:p>
@@ -27512,7 +27173,7 @@
       <w:hyperlink w:anchor="_c72b6d9c8a46b96f02fdfefe3b8b0568" w:history="1">
         <w:r>
           <w:rStyle w:val="Hyperlink"/>
-          <w:t xml:space="preserve">PrimitiveObjectConstraint</w:t>
+          <w:t xml:space="preserve">ConstraintProfile::PrimitiveObjectConstraint</w:t>
         </w:r>
       </w:hyperlink>
     </w:p>
@@ -27727,7 +27388,7 @@
       </w:pPr>
       <w:bookmarkStart w:id="_d8c772ca77efc45bee8711f1de17afc0" w:name="_d8c772ca77efc45bee8711f1de17afc0"/>
       <w:r>
-        <w:t xml:space="preserve">ConstraintProfile::TimeConstraint [Stereotype]</w:t>
+        <w:t xml:space="preserve">TimeConstraint [Stereotype]</w:t>
       </w:r>
       <w:bookmarkEnd w:id="_d8c772ca77efc45bee8711f1de17afc0"/>
     </w:p>
@@ -27798,7 +27459,7 @@
       <w:hyperlink w:anchor="_c72b6d9c8a46b96f02fdfefe3b8b0568" w:history="1">
         <w:r>
           <w:rStyle w:val="Hyperlink"/>
-          <w:t xml:space="preserve">PrimitiveObjectConstraint</w:t>
+          <w:t xml:space="preserve">ConstraintProfile::PrimitiveObjectConstraint</w:t>
         </w:r>
       </w:hyperlink>
     </w:p>
@@ -28059,7 +27720,7 @@
       </w:pPr>
       <w:bookmarkStart w:id="_ae523af1cac1acb62eaaa15c6e4cf946" w:name="_ae523af1cac1acb62eaaa15c6e4cf946"/>
       <w:r>
-        <w:t xml:space="preserve">ConstraintProfile::TranslationDetails [Stereotype]</w:t>
+        <w:t xml:space="preserve">TranslationDetails [Stereotype]</w:t>
       </w:r>
       <w:bookmarkEnd w:id="_ae523af1cac1acb62eaaa15c6e4cf946"/>
     </w:p>
@@ -28293,7 +27954,7 @@
       <w:pPr>
         <w:pStyle w:val="Heading1"/>
       </w:pPr>
-      <w:r mr_bName="mr_bName19">
+      <w:r mr_bName="mr_bName17">
         <w:t xml:space="preserve">Appendix A: AML Meta Model</w:t>
       </w:r>
       <w:r>
@@ -28314,7 +27975,7 @@
       <w:pPr>
         <w:pStyle w:val="Heading2"/>
       </w:pPr>
-      <w:r mr_bName="mr_bName28">
+      <w:r mr_bName="mr_bName23">
         <w:t xml:space="preserve">AArchetype Meta Model</w:t>
       </w:r>
       <w:r>
@@ -28335,7 +27996,7 @@
       <w:pPr>
         <w:pStyle w:val="Heading3"/>
       </w:pPr>
-      <w:r mr_bName="mr_bName37">
+      <w:r mr_bName="mr_bName29">
         <w:t xml:space="preserve">Archetype Libraries</w:t>
       </w:r>
     </w:p>
@@ -28427,7 +28088,7 @@
       <w:pPr>
         <w:pStyle w:val="Heading3"/>
       </w:pPr>
-      <w:r mr_bName="mr_bName37">
+      <w:r mr_bName="mr_bName29">
         <w:t xml:space="preserve">Archetypes and the UML Reference Model</w:t>
       </w:r>
     </w:p>
@@ -28529,7 +28190,7 @@
       <w:pPr>
         <w:pStyle w:val="Heading3"/>
       </w:pPr>
-      <w:r mr_bName="mr_bName37">
+      <w:r mr_bName="mr_bName29">
         <w:t xml:space="preserve">ADL Archetype Metadata</w:t>
       </w:r>
     </w:p>
@@ -28645,7 +28306,7 @@
       <w:pPr>
         <w:pStyle w:val="Heading2"/>
       </w:pPr>
-      <w:r mr_bName="mr_bName28">
+      <w:r mr_bName="mr_bName23">
         <w:t xml:space="preserve">AReference Model Meta Model</w:t>
       </w:r>
       <w:r>
@@ -28661,7 +28322,7 @@
       <w:pPr>
         <w:pStyle w:val="Heading3"/>
       </w:pPr>
-      <w:r mr_bName="mr_bName37">
+      <w:r mr_bName="mr_bName29">
         <w:t xml:space="preserve">Primitive Data Types</w:t>
       </w:r>
     </w:p>
@@ -29067,7 +28728,7 @@
       <w:pPr>
         <w:pStyle w:val="Heading3"/>
       </w:pPr>
-      <w:r mr_bName="mr_bName37">
+      <w:r mr_bName="mr_bName29">
         <w:t xml:space="preserve">Reference Metamodel</w:t>
       </w:r>
     </w:p>
@@ -29159,7 +28820,7 @@
       <w:pPr>
         <w:pStyle w:val="Heading3"/>
       </w:pPr>
-      <w:r mr_bName="mr_bName37">
+      <w:r mr_bName="mr_bName29">
         <w:t xml:space="preserve">Attribute Constraint References</w:t>
       </w:r>
     </w:p>
@@ -29246,7 +28907,7 @@
       <w:pPr>
         <w:pStyle w:val="Heading3"/>
       </w:pPr>
-      <w:r mr_bName="mr_bName37">
+      <w:r mr_bName="mr_bName29">
         <w:t xml:space="preserve">Object Constraint References</w:t>
       </w:r>
     </w:p>
@@ -29398,7 +29059,7 @@
       <w:pPr>
         <w:pStyle w:val="Heading3"/>
       </w:pPr>
-      <w:r mr_bName="mr_bName37">
+      <w:r mr_bName="mr_bName29">
         <w:t xml:space="preserve">Template Metamodel</w:t>
       </w:r>
     </w:p>
@@ -29507,7 +29168,7 @@
       <w:pPr>
         <w:pStyle w:val="Heading3"/>
       </w:pPr>
-      <w:r mr_bName="mr_bName37">
+      <w:r mr_bName="mr_bName29">
         <w:t xml:space="preserve">Instance Metamodel</w:t>
       </w:r>
     </w:p>
@@ -29896,7 +29557,7 @@
       <w:pPr>
         <w:pStyle w:val="Heading3"/>
       </w:pPr>
-      <w:r mr_bName="mr_bName37">
+      <w:r mr_bName="mr_bName29">
         <w:t xml:space="preserve">Package Metamodel</w:t>
       </w:r>
     </w:p>
@@ -29998,7 +29659,7 @@
       <w:pPr>
         <w:pStyle w:val="Heading3"/>
       </w:pPr>
-      <w:r mr_bName="mr_bName37">
+      <w:r mr_bName="mr_bName29">
         <w:t xml:space="preserve">Enumeration Metamodel</w:t>
       </w:r>
     </w:p>
@@ -30145,7 +29806,7 @@
       <w:pPr>
         <w:pStyle w:val="Heading2"/>
       </w:pPr>
-      <w:r mr_bName="mr_bName28">
+      <w:r mr_bName="mr_bName23">
         <w:t xml:space="preserve">AConstraint Meta Model</w:t>
       </w:r>
       <w:r>
@@ -30161,7 +29822,7 @@
       <w:pPr>
         <w:pStyle w:val="Heading3"/>
       </w:pPr>
-      <w:r mr_bName="mr_bName37">
+      <w:r mr_bName="mr_bName29">
         <w:t xml:space="preserve">Atomic Data Type Constraints</w:t>
       </w:r>
     </w:p>
@@ -30253,7 +29914,7 @@
       <w:pPr>
         <w:pStyle w:val="Heading3"/>
       </w:pPr>
-      <w:r mr_bName="mr_bName37">
+      <w:r mr_bName="mr_bName29">
         <w:t xml:space="preserve">Terminology Constraints</w:t>
       </w:r>
     </w:p>
@@ -31177,7 +30838,7 @@
       <w:pPr>
         <w:pStyle w:val="Heading3"/>
       </w:pPr>
-      <w:r mr_bName="mr_bName37">
+      <w:r mr_bName="mr_bName29">
         <w:t xml:space="preserve">Enumeration Constraints</w:t>
       </w:r>
     </w:p>
@@ -31264,7 +30925,7 @@
       <w:pPr>
         <w:pStyle w:val="Heading3"/>
       </w:pPr>
-      <w:r mr_bName="mr_bName37">
+      <w:r mr_bName="mr_bName29">
         <w:t xml:space="preserve">Object Constraints</w:t>
       </w:r>
     </w:p>
@@ -31428,7 +31089,7 @@
       <w:pPr>
         <w:pStyle w:val="Heading3"/>
       </w:pPr>
-      <w:r mr_bName="mr_bName37">
+      <w:r mr_bName="mr_bName29">
         <w:t xml:space="preserve">Attribute Constraints</w:t>
       </w:r>
     </w:p>
@@ -31510,7 +31171,7 @@
       <w:pPr>
         <w:pStyle w:val="Heading2"/>
       </w:pPr>
-      <w:r mr_bName="mr_bName28">
+      <w:r mr_bName="mr_bName23">
         <w:t xml:space="preserve">ATerminology Object Model</w:t>
       </w:r>
       <w:r>
@@ -31536,7 +31197,7 @@
       <w:pPr>
         <w:pStyle w:val="Heading3"/>
       </w:pPr>
-      <w:r mr_bName="mr_bName37">
+      <w:r mr_bName="mr_bName29">
         <w:t xml:space="preserve">Common Terminology Services Components</w:t>
       </w:r>
     </w:p>
@@ -31711,7 +31372,7 @@
       <w:pPr>
         <w:pStyle w:val="Heading3"/>
       </w:pPr>
-      <w:r mr_bName="mr_bName37">
+      <w:r mr_bName="mr_bName29">
         <w:t xml:space="preserve">ISO 11179 Model Components</w:t>
       </w:r>
     </w:p>
@@ -32159,7 +31820,7 @@
       <w:pPr>
         <w:pStyle w:val="Heading3"/>
       </w:pPr>
-      <w:r mr_bName="mr_bName37">
+      <w:r mr_bName="mr_bName29">
         <w:t xml:space="preserve">AML Described Items</w:t>
       </w:r>
     </w:p>
@@ -32341,7 +32002,7 @@
       <w:pPr>
         <w:pStyle w:val="Heading1"/>
       </w:pPr>
-      <w:r mr_bName="mr_bName19">
+      <w:r mr_bName="mr_bName17">
         <w:t xml:space="preserve">B Reference Model Profile Examples</w:t>
       </w:r>
       <w:bookmarkEnd w:id="26"/>
@@ -32353,7 +32014,7 @@
       <w:pPr>
         <w:pStyle w:val="Heading2"/>
       </w:pPr>
-      <w:r mr_bName="mr_bName28">
+      <w:r mr_bName="mr_bName23">
         <w:t xml:space="preserve">BDataBinding Example</w:t>
       </w:r>
       <w:bookmarkEnd w:id="28"/>
@@ -32370,7 +32031,7 @@
       <w:pPr>
         <w:pStyle w:val="Heading3"/>
       </w:pPr>
-      <w:r mr_bName="mr_bName37">
+      <w:r mr_bName="mr_bName29">
         <w:t xml:space="preserve">BSample Reference Model</w:t>
       </w:r>
     </w:p>
@@ -32574,7 +32235,7 @@
       <w:pPr>
         <w:pStyle w:val="Heading3"/>
       </w:pPr>
-      <w:r mr_bName="mr_bName37">
+      <w:r mr_bName="mr_bName29">
         <w:t xml:space="preserve">BSample DataBinding</w:t>
       </w:r>
     </w:p>
@@ -32706,7 +32367,7 @@
       <w:pPr>
         <w:pStyle w:val="Heading3"/>
       </w:pPr>
-      <w:r mr_bName="mr_bName37">
+      <w:r mr_bName="mr_bName29">
         <w:t xml:space="preserve">BSample Constraint</w:t>
       </w:r>
       <w:bookmarkEnd w:id="30"/>
@@ -32983,15 +32644,12 @@
         </w:numPr>
       </w:pPr>
       <w:r>
-        <w:t xml:space="preserve">Appendix A: AML </w:t>
-      </w:r>
-      <w:r>
-        <w:t xml:space="preserve">MetaModel</w:t>
+        <w:t xml:space="preserve">Appendix A: AML MetaModel</w:t>
       </w:r>
     </w:p>
     <w:sectPr>
-      <w:headerReference r:id="rId24" w:type="default"/>
-      <w:footerReference r:id="rId25" w:type="default"/>
+      <w:headerReference r:id="rId27" w:type="default"/>
+      <w:footerReference r:id="rId28" w:type="default"/>
       <w:pgSz w:h="15840" w:w="12240"/>
       <w:pgMar w:bottom="1440" w:footer="720" w:gutter="0" w:header="720" w:left="1440" w:right="1440" w:top="1440"/>
       <w:cols w:space="720"/>
@@ -33116,6 +32774,7 @@
               <w:dataBinding w:prefixMappings="xmlns:ns0='http://schemas.openxmlformats.org/package/2006/metadata/core-properties' xmlns:ns1='http://purl.org/dc/elements/1.1/'" w:storeItemID="{6C3C8BC8-F283-45AE-878A-BAB7291924A1}" w:xpath="/ns0:coreProperties[1]/ns1:title[1]"/>
               <w:text/>
             </w:sdtPr>
+            <w:sdtEndPr/>
             <w:sdtContent>
               <w:r>
                 <w:rPr>
@@ -33187,6 +32846,7 @@
               <w:dataBinding w:prefixMappings="xmlns:ns0='http://schemas.openxmlformats.org/package/2006/metadata/core-properties' xmlns:ns1='http://purl.org/dc/elements/1.1/'" w:storeItemID="{6C3C8BC8-F283-45AE-878A-BAB7291924A1}" w:xpath="/ns0:coreProperties[1]/ns1:title[1]"/>
               <w:text/>
             </w:sdtPr>
+            <w:sdtEndPr/>
             <w:sdtContent>
               <w:r>
                 <w:rPr>
@@ -39352,7 +39012,7 @@
     <w:charset w:val="00"/>
     <w:family w:val="auto"/>
     <w:pitch w:val="variable"/>
-    <w:sig w:usb0="E0002AFF" w:usb1="C0007843" w:usb2="00000009" w:usb3="00000000" w:csb0="000001FF" w:csb1="00000000"/>
+    <w:sig w:usb0="00000003" w:usb1="00000000" w:usb2="00000000" w:usb3="00000000" w:csb0="00000001" w:csb1="00000000"/>
   </w:font>
   <w:font w:name="Wingdings">
     <w:panose1 w:val="05000000000000000000"/>
@@ -39369,10 +39029,12 @@
     <w:sig w:usb0="E0002AFF" w:usb1="C0007843" w:usb2="00000009" w:usb3="00000000" w:csb0="000001FF" w:csb1="00000000"/>
   </w:font>
   <w:font w:name="ＭＳ ゴシック">
-    <w:charset w:val="4E"/>
-    <w:family w:val="auto"/>
-    <w:pitch w:val="variable"/>
-    <w:sig w:usb0="E00002FF" w:usb1="6AC7FDFB" w:usb2="00000012" w:usb3="00000000" w:csb0="0002009F" w:csb1="00000000"/>
+    <w:panose1 w:val="00000000000000000000"/>
+    <w:charset w:val="80"/>
+    <w:family w:val="modern"/>
+    <w:notTrueType/>
+    <w:pitch w:val="fixed"/>
+    <w:sig w:usb0="00000001" w:usb1="08070000" w:usb2="00000010" w:usb3="00000000" w:csb0="00020000" w:csb1="00000000"/>
   </w:font>
   <w:font w:name="Calibri">
     <w:panose1 w:val="020F0502020204030204"/>
@@ -39396,10 +39058,12 @@
     <w:sig w:usb0="E1000AEF" w:usb1="5000A1FF" w:usb2="00000000" w:usb3="00000000" w:csb0="000001BF" w:csb1="00000000"/>
   </w:font>
   <w:font w:name="ＭＳ 明朝">
-    <w:charset w:val="4E"/>
-    <w:family w:val="auto"/>
-    <w:pitch w:val="variable"/>
-    <w:sig w:usb0="E00002FF" w:usb1="6AC7FDFB" w:usb2="00000012" w:usb3="00000000" w:csb0="0002009F" w:csb1="00000000"/>
+    <w:panose1 w:val="00000000000000000000"/>
+    <w:charset w:val="80"/>
+    <w:family w:val="roman"/>
+    <w:notTrueType/>
+    <w:pitch w:val="fixed"/>
+    <w:sig w:usb0="00000001" w:usb1="08070000" w:usb2="00000010" w:usb3="00000000" w:csb0="00020000" w:csb1="00000000"/>
   </w:font>
   <w:font w:name="Helvetica">
     <w:panose1 w:val="00000000000000000000"/>
@@ -40264,7 +39928,7 @@
 </file>
 
 <file path=customXml/itemProps1.xml><?xml version="1.0" encoding="utf-8"?>
-<ds:datastoreItem xmlns:ds="http://schemas.openxmlformats.org/officeDocument/2006/customXml" ds:itemID="{64ECB421-C939-0244-BF18-D7BA8CEB0797}">
+<ds:datastoreItem xmlns:ds="http://schemas.openxmlformats.org/officeDocument/2006/customXml" ds:itemID="{702538AA-B0A5-A849-9640-D82780513CFC}">
   <ds:schemaRefs>
     <ds:schemaRef ds:uri="http://schemas.openxmlformats.org/officeDocument/2006/bibliography"/>
   </ds:schemaRefs>

</xml_diff>